<commit_message>
commit tài liệu hệ thống
</commit_message>
<xml_diff>
--- a/Documents/Tài liệu hướng dẫn setup hệ thống/JobRecSys Architecture.docx
+++ b/Documents/Tài liệu hướng dẫn setup hệ thống/JobRecSys Architecture.docx
@@ -184,8 +184,6 @@
             <w:t>MỤC LỤC</w:t>
           </w:r>
         </w:p>
-        <w:bookmarkStart w:id="0" w:name="_GoBack"/>
-        <w:bookmarkEnd w:id="0"/>
         <w:p>
           <w:pPr>
             <w:pStyle w:val="TOC1"/>
@@ -209,7 +207,7 @@
           <w:r>
             <w:fldChar w:fldCharType="separate"/>
           </w:r>
-          <w:hyperlink w:anchor="_Toc455275372" w:history="1">
+          <w:hyperlink w:anchor="_Toc456071858" w:history="1">
             <w:r>
               <w:rPr>
                 <w:rStyle w:val="Hyperlink"/>
@@ -249,7 +247,7 @@
               <w:rPr>
                 <w:webHidden/>
               </w:rPr>
-              <w:instrText xml:space="preserve"> PAGEREF _Toc455275372 \h </w:instrText>
+              <w:instrText xml:space="preserve"> PAGEREF _Toc456071858 \h </w:instrText>
             </w:r>
             <w:r>
               <w:rPr>
@@ -283,8 +281,14 @@
               <w:tab w:val="left" w:pos="880"/>
               <w:tab w:val="right" w:leader="dot" w:pos="8544"/>
             </w:tabs>
+            <w:rPr>
+              <w:rFonts w:asciiTheme="minorHAnsi" w:eastAsiaTheme="minorEastAsia" w:hAnsiTheme="minorHAnsi" w:cstheme="minorBidi"/>
+              <w:sz w:val="22"/>
+              <w:szCs w:val="22"/>
+              <w:lang w:val="en-GB" w:eastAsia="en-GB"/>
+            </w:rPr>
           </w:pPr>
-          <w:hyperlink w:anchor="_Toc455275373" w:history="1">
+          <w:hyperlink w:anchor="_Toc456071859" w:history="1">
             <w:r>
               <w:rPr>
                 <w:rStyle w:val="Hyperlink"/>
@@ -292,6 +296,12 @@
               <w:t>1.1.</w:t>
             </w:r>
             <w:r>
+              <w:rPr>
+                <w:rFonts w:asciiTheme="minorHAnsi" w:eastAsiaTheme="minorEastAsia" w:hAnsiTheme="minorHAnsi" w:cstheme="minorBidi"/>
+                <w:sz w:val="22"/>
+                <w:szCs w:val="22"/>
+                <w:lang w:val="en-GB" w:eastAsia="en-GB"/>
+              </w:rPr>
               <w:tab/>
             </w:r>
             <w:r>
@@ -316,7 +326,7 @@
               <w:rPr>
                 <w:webHidden/>
               </w:rPr>
-              <w:instrText xml:space="preserve"> PAGEREF _Toc455275373 \h </w:instrText>
+              <w:instrText xml:space="preserve"> PAGEREF _Toc456071859 \h </w:instrText>
             </w:r>
             <w:r>
               <w:rPr>
@@ -350,8 +360,14 @@
               <w:tab w:val="left" w:pos="880"/>
               <w:tab w:val="right" w:leader="dot" w:pos="8544"/>
             </w:tabs>
+            <w:rPr>
+              <w:rFonts w:asciiTheme="minorHAnsi" w:eastAsiaTheme="minorEastAsia" w:hAnsiTheme="minorHAnsi" w:cstheme="minorBidi"/>
+              <w:sz w:val="22"/>
+              <w:szCs w:val="22"/>
+              <w:lang w:val="en-GB" w:eastAsia="en-GB"/>
+            </w:rPr>
           </w:pPr>
-          <w:hyperlink w:anchor="_Toc455275374" w:history="1">
+          <w:hyperlink w:anchor="_Toc456071860" w:history="1">
             <w:r>
               <w:rPr>
                 <w:rStyle w:val="Hyperlink"/>
@@ -359,6 +375,12 @@
               <w:t>1.2.</w:t>
             </w:r>
             <w:r>
+              <w:rPr>
+                <w:rFonts w:asciiTheme="minorHAnsi" w:eastAsiaTheme="minorEastAsia" w:hAnsiTheme="minorHAnsi" w:cstheme="minorBidi"/>
+                <w:sz w:val="22"/>
+                <w:szCs w:val="22"/>
+                <w:lang w:val="en-GB" w:eastAsia="en-GB"/>
+              </w:rPr>
               <w:tab/>
             </w:r>
             <w:r>
@@ -383,7 +405,7 @@
               <w:rPr>
                 <w:webHidden/>
               </w:rPr>
-              <w:instrText xml:space="preserve"> PAGEREF _Toc455275374 \h </w:instrText>
+              <w:instrText xml:space="preserve"> PAGEREF _Toc456071860 \h </w:instrText>
             </w:r>
             <w:r>
               <w:rPr>
@@ -424,7 +446,7 @@
               <w:lang w:val="en-GB" w:eastAsia="en-GB"/>
             </w:rPr>
           </w:pPr>
-          <w:hyperlink w:anchor="_Toc455275375" w:history="1">
+          <w:hyperlink w:anchor="_Toc456071861" w:history="1">
             <w:r>
               <w:rPr>
                 <w:rStyle w:val="Hyperlink"/>
@@ -464,7 +486,7 @@
               <w:rPr>
                 <w:webHidden/>
               </w:rPr>
-              <w:instrText xml:space="preserve"> PAGEREF _Toc455275375 \h </w:instrText>
+              <w:instrText xml:space="preserve"> PAGEREF _Toc456071861 \h </w:instrText>
             </w:r>
             <w:r>
               <w:rPr>
@@ -481,7 +503,7 @@
               <w:rPr>
                 <w:webHidden/>
               </w:rPr>
-              <w:t>4</w:t>
+              <w:t>3</w:t>
             </w:r>
             <w:r>
               <w:rPr>
@@ -498,8 +520,14 @@
               <w:tab w:val="left" w:pos="880"/>
               <w:tab w:val="right" w:leader="dot" w:pos="8544"/>
             </w:tabs>
+            <w:rPr>
+              <w:rFonts w:asciiTheme="minorHAnsi" w:eastAsiaTheme="minorEastAsia" w:hAnsiTheme="minorHAnsi" w:cstheme="minorBidi"/>
+              <w:sz w:val="22"/>
+              <w:szCs w:val="22"/>
+              <w:lang w:val="en-GB" w:eastAsia="en-GB"/>
+            </w:rPr>
           </w:pPr>
-          <w:hyperlink w:anchor="_Toc455275376" w:history="1">
+          <w:hyperlink w:anchor="_Toc456071862" w:history="1">
             <w:r>
               <w:rPr>
                 <w:rStyle w:val="Hyperlink"/>
@@ -507,13 +535,19 @@
               <w:t>2.1.</w:t>
             </w:r>
             <w:r>
+              <w:rPr>
+                <w:rFonts w:asciiTheme="minorHAnsi" w:eastAsiaTheme="minorEastAsia" w:hAnsiTheme="minorHAnsi" w:cstheme="minorBidi"/>
+                <w:sz w:val="22"/>
+                <w:szCs w:val="22"/>
+                <w:lang w:val="en-GB" w:eastAsia="en-GB"/>
+              </w:rPr>
               <w:tab/>
             </w:r>
             <w:r>
               <w:rPr>
                 <w:rStyle w:val="Hyperlink"/>
               </w:rPr>
-              <w:t>Project Comparer</w:t>
+              <w:t>Project JobRecAlgComparer</w:t>
             </w:r>
             <w:r>
               <w:rPr>
@@ -531,7 +565,7 @@
               <w:rPr>
                 <w:webHidden/>
               </w:rPr>
-              <w:instrText xml:space="preserve"> PAGEREF _Toc455275376 \h </w:instrText>
+              <w:instrText xml:space="preserve"> PAGEREF _Toc456071862 \h </w:instrText>
             </w:r>
             <w:r>
               <w:rPr>
@@ -548,7 +582,7 @@
               <w:rPr>
                 <w:webHidden/>
               </w:rPr>
-              <w:t>5</w:t>
+              <w:t>3</w:t>
             </w:r>
             <w:r>
               <w:rPr>
@@ -565,8 +599,14 @@
               <w:tab w:val="left" w:pos="880"/>
               <w:tab w:val="right" w:leader="dot" w:pos="8544"/>
             </w:tabs>
+            <w:rPr>
+              <w:rFonts w:asciiTheme="minorHAnsi" w:eastAsiaTheme="minorEastAsia" w:hAnsiTheme="minorHAnsi" w:cstheme="minorBidi"/>
+              <w:sz w:val="22"/>
+              <w:szCs w:val="22"/>
+              <w:lang w:val="en-GB" w:eastAsia="en-GB"/>
+            </w:rPr>
           </w:pPr>
-          <w:hyperlink w:anchor="_Toc455275377" w:history="1">
+          <w:hyperlink w:anchor="_Toc456071863" w:history="1">
             <w:r>
               <w:rPr>
                 <w:rStyle w:val="Hyperlink"/>
@@ -574,13 +614,19 @@
               <w:t>2.2.</w:t>
             </w:r>
             <w:r>
+              <w:rPr>
+                <w:rFonts w:asciiTheme="minorHAnsi" w:eastAsiaTheme="minorEastAsia" w:hAnsiTheme="minorHAnsi" w:cstheme="minorBidi"/>
+                <w:sz w:val="22"/>
+                <w:szCs w:val="22"/>
+                <w:lang w:val="en-GB" w:eastAsia="en-GB"/>
+              </w:rPr>
               <w:tab/>
             </w:r>
             <w:r>
               <w:rPr>
                 <w:rStyle w:val="Hyperlink"/>
               </w:rPr>
-              <w:t>Project JobRecSys</w:t>
+              <w:t>Project JobRecTaskManagement</w:t>
             </w:r>
             <w:r>
               <w:rPr>
@@ -598,7 +644,7 @@
               <w:rPr>
                 <w:webHidden/>
               </w:rPr>
-              <w:instrText xml:space="preserve"> PAGEREF _Toc455275377 \h </w:instrText>
+              <w:instrText xml:space="preserve"> PAGEREF _Toc456071863 \h </w:instrText>
             </w:r>
             <w:r>
               <w:rPr>
@@ -615,7 +661,7 @@
               <w:rPr>
                 <w:webHidden/>
               </w:rPr>
-              <w:t>7</w:t>
+              <w:t>5</w:t>
             </w:r>
             <w:r>
               <w:rPr>
@@ -632,8 +678,14 @@
               <w:tab w:val="left" w:pos="880"/>
               <w:tab w:val="right" w:leader="dot" w:pos="8544"/>
             </w:tabs>
+            <w:rPr>
+              <w:rFonts w:asciiTheme="minorHAnsi" w:eastAsiaTheme="minorEastAsia" w:hAnsiTheme="minorHAnsi" w:cstheme="minorBidi"/>
+              <w:sz w:val="22"/>
+              <w:szCs w:val="22"/>
+              <w:lang w:val="en-GB" w:eastAsia="en-GB"/>
+            </w:rPr>
           </w:pPr>
-          <w:hyperlink w:anchor="_Toc455275378" w:history="1">
+          <w:hyperlink w:anchor="_Toc456071864" w:history="1">
             <w:r>
               <w:rPr>
                 <w:rStyle w:val="Hyperlink"/>
@@ -641,6 +693,12 @@
               <w:t>2.3.</w:t>
             </w:r>
             <w:r>
+              <w:rPr>
+                <w:rFonts w:asciiTheme="minorHAnsi" w:eastAsiaTheme="minorEastAsia" w:hAnsiTheme="minorHAnsi" w:cstheme="minorBidi"/>
+                <w:sz w:val="22"/>
+                <w:szCs w:val="22"/>
+                <w:lang w:val="en-GB" w:eastAsia="en-GB"/>
+              </w:rPr>
               <w:tab/>
             </w:r>
             <w:r>
@@ -665,7 +723,7 @@
               <w:rPr>
                 <w:webHidden/>
               </w:rPr>
-              <w:instrText xml:space="preserve"> PAGEREF _Toc455275378 \h </w:instrText>
+              <w:instrText xml:space="preserve"> PAGEREF _Toc456071864 \h </w:instrText>
             </w:r>
             <w:r>
               <w:rPr>
@@ -682,7 +740,7 @@
               <w:rPr>
                 <w:webHidden/>
               </w:rPr>
-              <w:t>10</w:t>
+              <w:t>8</w:t>
             </w:r>
             <w:r>
               <w:rPr>
@@ -757,7 +815,7 @@
           <w:color w:val="auto"/>
         </w:rPr>
       </w:pPr>
-      <w:bookmarkStart w:id="1" w:name="_Toc455275372"/>
+      <w:bookmarkStart w:id="0" w:name="_Toc456071858"/>
       <w:r>
         <w:rPr>
           <w:rFonts w:ascii="Times New Roman" w:hAnsi="Times New Roman" w:cs="Times New Roman"/>
@@ -767,7 +825,7 @@
         <w:lastRenderedPageBreak/>
         <w:t>KIẾN TRÚC TỔNG QUAN</w:t>
       </w:r>
-      <w:bookmarkEnd w:id="1"/>
+      <w:bookmarkEnd w:id="0"/>
     </w:p>
     <w:p>
       <w:pPr>
@@ -777,12 +835,18 @@
           <w:numId w:val="4"/>
         </w:numPr>
         <w:spacing w:line="360" w:lineRule="auto"/>
-      </w:pPr>
-      <w:bookmarkStart w:id="2" w:name="_Toc455275373"/>
-      <w:r>
+        <w:rPr>
+          <w:color w:val="auto"/>
+        </w:rPr>
+      </w:pPr>
+      <w:bookmarkStart w:id="1" w:name="_Toc456071859"/>
+      <w:r>
+        <w:rPr>
+          <w:color w:val="auto"/>
+        </w:rPr>
         <w:t>Mô hình kiến trúc</w:t>
       </w:r>
-      <w:bookmarkEnd w:id="2"/>
+      <w:bookmarkEnd w:id="1"/>
     </w:p>
     <w:p>
       <w:pPr>
@@ -799,10 +863,10 @@
         <mc:AlternateContent>
           <mc:Choice Requires="wpg">
             <w:drawing>
-              <wp:inline distT="0" distB="0" distL="0" distR="0" wp14:anchorId="7042F87D" wp14:editId="5443D902">
-                <wp:extent cx="5354355" cy="6705600"/>
-                <wp:effectExtent l="0" t="0" r="17780" b="19050"/>
-                <wp:docPr id="2" name="Group 2"/>
+              <wp:inline distT="0" distB="0" distL="0" distR="0" wp14:anchorId="55ADC6B7" wp14:editId="06AD3C57">
+                <wp:extent cx="5354326" cy="4945811"/>
+                <wp:effectExtent l="0" t="0" r="17780" b="26670"/>
+                <wp:docPr id="13" name="Group 13"/>
                 <wp:cNvGraphicFramePr/>
                 <a:graphic xmlns:a="http://schemas.openxmlformats.org/drawingml/2006/main">
                   <a:graphicData uri="http://schemas.microsoft.com/office/word/2010/wordprocessingGroup">
@@ -811,61 +875,61 @@
                       <wpg:grpSpPr>
                         <a:xfrm>
                           <a:off x="0" y="0"/>
-                          <a:ext cx="5354355" cy="6705600"/>
+                          <a:ext cx="5354326" cy="4945811"/>
                           <a:chOff x="0" y="0"/>
-                          <a:chExt cx="6238689" cy="6705600"/>
+                          <a:chExt cx="6238655" cy="4945811"/>
                         </a:xfrm>
                       </wpg:grpSpPr>
                       <wpg:grpSp>
-                        <wpg:cNvPr id="3" name="Group 3"/>
+                        <wpg:cNvPr id="17" name="Group 17"/>
                         <wpg:cNvGrpSpPr/>
                         <wpg:grpSpPr>
                           <a:xfrm>
                             <a:off x="0" y="0"/>
-                            <a:ext cx="6238689" cy="6705600"/>
+                            <a:ext cx="6238655" cy="4945811"/>
                             <a:chOff x="0" y="0"/>
-                            <a:chExt cx="6238689" cy="6705600"/>
+                            <a:chExt cx="6238655" cy="4945811"/>
                           </a:xfrm>
                         </wpg:grpSpPr>
                         <wpg:grpSp>
-                          <wpg:cNvPr id="4" name="Group 4"/>
+                          <wpg:cNvPr id="18" name="Group 18"/>
                           <wpg:cNvGrpSpPr/>
                           <wpg:grpSpPr>
                             <a:xfrm>
                               <a:off x="0" y="0"/>
-                              <a:ext cx="6238689" cy="6705600"/>
+                              <a:ext cx="6238655" cy="4945811"/>
                               <a:chOff x="0" y="0"/>
-                              <a:chExt cx="6238689" cy="6705600"/>
+                              <a:chExt cx="6238655" cy="4945811"/>
                             </a:xfrm>
                           </wpg:grpSpPr>
                           <wpg:grpSp>
-                            <wpg:cNvPr id="7" name="Group 7"/>
+                            <wpg:cNvPr id="44" name="Group 44"/>
                             <wpg:cNvGrpSpPr/>
                             <wpg:grpSpPr>
                               <a:xfrm>
                                 <a:off x="0" y="0"/>
-                                <a:ext cx="6238689" cy="6705600"/>
+                                <a:ext cx="6238655" cy="4945811"/>
                                 <a:chOff x="0" y="0"/>
-                                <a:chExt cx="6238689" cy="6705600"/>
+                                <a:chExt cx="6238655" cy="4945811"/>
                               </a:xfrm>
                             </wpg:grpSpPr>
                             <wpg:grpSp>
-                              <wpg:cNvPr id="8" name="Group 8"/>
+                              <wpg:cNvPr id="45" name="Group 45"/>
                               <wpg:cNvGrpSpPr/>
                               <wpg:grpSpPr>
                                 <a:xfrm>
-                                  <a:off x="0" y="5505450"/>
+                                  <a:off x="0" y="3745661"/>
                                   <a:ext cx="5048250" cy="1200150"/>
-                                  <a:chOff x="0" y="0"/>
+                                  <a:chOff x="0" y="-1759789"/>
                                   <a:chExt cx="5495925" cy="1200150"/>
                                 </a:xfrm>
                               </wpg:grpSpPr>
                               <wps:wsp>
-                                <wps:cNvPr id="9" name="Rectangle 9"/>
+                                <wps:cNvPr id="46" name="Rectangle 46"/>
                                 <wps:cNvSpPr/>
                                 <wps:spPr>
                                   <a:xfrm>
-                                    <a:off x="0" y="0"/>
+                                    <a:off x="0" y="-1759789"/>
                                     <a:ext cx="5495925" cy="1200150"/>
                                   </a:xfrm>
                                   <a:prstGeom prst="rect">
@@ -899,11 +963,11 @@
                                 </wps:bodyPr>
                               </wps:wsp>
                               <wps:wsp>
-                                <wps:cNvPr id="10" name="Can 10"/>
+                                <wps:cNvPr id="50" name="Can 50"/>
                                 <wps:cNvSpPr/>
                                 <wps:spPr>
                                   <a:xfrm>
-                                    <a:off x="1422526" y="228600"/>
+                                    <a:off x="1564751" y="-1638300"/>
                                     <a:ext cx="1318374" cy="923925"/>
                                   </a:xfrm>
                                   <a:prstGeom prst="can">
@@ -952,11 +1016,11 @@
                                 </wps:bodyPr>
                               </wps:wsp>
                               <wps:wsp>
-                                <wps:cNvPr id="11" name="Can 11"/>
+                                <wps:cNvPr id="52" name="Can 52"/>
                                 <wps:cNvSpPr/>
                                 <wps:spPr>
                                   <a:xfrm>
-                                    <a:off x="3390882" y="228600"/>
+                                    <a:off x="3565962" y="-1608230"/>
                                     <a:ext cx="1143000" cy="923925"/>
                                   </a:xfrm>
                                   <a:prstGeom prst="can">
@@ -1006,23 +1070,23 @@
                               </wps:wsp>
                             </wpg:grpSp>
                             <wpg:grpSp>
-                              <wpg:cNvPr id="12" name="Group 12"/>
+                              <wpg:cNvPr id="53" name="Group 53"/>
                               <wpg:cNvGrpSpPr/>
                               <wpg:grpSpPr>
                                 <a:xfrm>
-                                  <a:off x="5105214" y="19050"/>
-                                  <a:ext cx="1133475" cy="6686550"/>
-                                  <a:chOff x="-186" y="0"/>
-                                  <a:chExt cx="1133475" cy="5987775"/>
+                                  <a:off x="5105180" y="19050"/>
+                                  <a:ext cx="1133475" cy="4926761"/>
+                                  <a:chOff x="-220" y="0"/>
+                                  <a:chExt cx="1133475" cy="4411892"/>
                                 </a:xfrm>
                               </wpg:grpSpPr>
                               <wps:wsp>
-                                <wps:cNvPr id="13" name="Rectangle 13"/>
+                                <wps:cNvPr id="56" name="Rectangle 56"/>
                                 <wps:cNvSpPr/>
                                 <wps:spPr>
                                   <a:xfrm>
-                                    <a:off x="-186" y="0"/>
-                                    <a:ext cx="1133475" cy="5987775"/>
+                                    <a:off x="-220" y="0"/>
+                                    <a:ext cx="1133475" cy="4411892"/>
                                   </a:xfrm>
                                   <a:prstGeom prst="rect">
                                     <a:avLst/>
@@ -1055,12 +1119,12 @@
                                 </wps:bodyPr>
                               </wps:wsp>
                               <wps:wsp>
-                                <wps:cNvPr id="14" name="Rectangle 14"/>
+                                <wps:cNvPr id="57" name="Rectangle 57"/>
                                 <wps:cNvSpPr/>
                                 <wps:spPr>
                                   <a:xfrm>
-                                    <a:off x="66675" y="597071"/>
-                                    <a:ext cx="952500" cy="1734117"/>
+                                    <a:off x="66641" y="597072"/>
+                                    <a:ext cx="952500" cy="1060279"/>
                                   </a:xfrm>
                                   <a:prstGeom prst="rect">
                                     <a:avLst/>
@@ -1108,12 +1172,12 @@
                                 </wps:bodyPr>
                               </wps:wsp>
                               <wps:wsp>
-                                <wps:cNvPr id="15" name="Rectangle 15"/>
+                                <wps:cNvPr id="58" name="Rectangle 58"/>
                                 <wps:cNvSpPr/>
                                 <wps:spPr>
                                   <a:xfrm>
-                                    <a:off x="66675" y="2578596"/>
-                                    <a:ext cx="952500" cy="1362075"/>
+                                    <a:off x="66641" y="1749455"/>
+                                    <a:ext cx="952500" cy="988545"/>
                                   </a:xfrm>
                                   <a:prstGeom prst="rect">
                                     <a:avLst/>
@@ -1161,12 +1225,12 @@
                                 </wps:bodyPr>
                               </wps:wsp>
                               <wps:wsp>
-                                <wps:cNvPr id="16" name="Rectangle 16"/>
+                                <wps:cNvPr id="59" name="Rectangle 59"/>
                                 <wps:cNvSpPr/>
                                 <wps:spPr>
                                   <a:xfrm>
-                                    <a:off x="66675" y="4273327"/>
-                                    <a:ext cx="952500" cy="1671800"/>
+                                    <a:off x="66641" y="2813318"/>
+                                    <a:ext cx="952500" cy="885306"/>
                                   </a:xfrm>
                                   <a:prstGeom prst="rect">
                                     <a:avLst/>
@@ -1215,7 +1279,7 @@
                               </wps:wsp>
                             </wpg:grpSp>
                             <wpg:grpSp>
-                              <wpg:cNvPr id="17" name="Group 17"/>
+                              <wpg:cNvPr id="60" name="Group 60"/>
                               <wpg:cNvGrpSpPr/>
                               <wpg:grpSpPr>
                                 <a:xfrm>
@@ -1226,7 +1290,7 @@
                                 </a:xfrm>
                               </wpg:grpSpPr>
                               <wps:wsp>
-                                <wps:cNvPr id="18" name="Rectangle 18"/>
+                                <wps:cNvPr id="61" name="Rectangle 61"/>
                                 <wps:cNvSpPr/>
                                 <wps:spPr>
                                   <a:xfrm>
@@ -1264,12 +1328,12 @@
                                 </wps:bodyPr>
                               </wps:wsp>
                               <wps:wsp>
-                                <wps:cNvPr id="19" name="Rectangle 19"/>
+                                <wps:cNvPr id="62" name="Rectangle 62"/>
                                 <wps:cNvSpPr/>
                                 <wps:spPr>
                                   <a:xfrm>
-                                    <a:off x="781050" y="415729"/>
-                                    <a:ext cx="1666875" cy="661437"/>
+                                    <a:off x="452302" y="415729"/>
+                                    <a:ext cx="3960132" cy="661437"/>
                                   </a:xfrm>
                                   <a:prstGeom prst="rect">
                                     <a:avLst/>
@@ -1306,62 +1370,7 @@
                                           <w:b/>
                                           <w:sz w:val="28"/>
                                         </w:rPr>
-                                        <w:t>Recommender web app</w:t>
-                                      </w:r>
-                                    </w:p>
-                                  </w:txbxContent>
-                                </wps:txbx>
-                                <wps:bodyPr rot="0" spcFirstLastPara="0" vertOverflow="overflow" horzOverflow="overflow" vert="horz" wrap="square" lIns="91440" tIns="45720" rIns="91440" bIns="45720" numCol="1" spcCol="0" rtlCol="0" fromWordArt="0" anchor="ctr" anchorCtr="0" forceAA="0" compatLnSpc="1">
-                                  <a:prstTxWarp prst="textNoShape">
-                                    <a:avLst/>
-                                  </a:prstTxWarp>
-                                  <a:noAutofit/>
-                                </wps:bodyPr>
-                              </wps:wsp>
-                              <wps:wsp>
-                                <wps:cNvPr id="20" name="Rectangle 20"/>
-                                <wps:cNvSpPr/>
-                                <wps:spPr>
-                                  <a:xfrm>
-                                    <a:off x="2828925" y="415729"/>
-                                    <a:ext cx="1666875" cy="655412"/>
-                                  </a:xfrm>
-                                  <a:prstGeom prst="rect">
-                                    <a:avLst/>
-                                  </a:prstGeom>
-                                </wps:spPr>
-                                <wps:style>
-                                  <a:lnRef idx="2">
-                                    <a:schemeClr val="accent1">
-                                      <a:shade val="50000"/>
-                                    </a:schemeClr>
-                                  </a:lnRef>
-                                  <a:fillRef idx="1">
-                                    <a:schemeClr val="accent1"/>
-                                  </a:fillRef>
-                                  <a:effectRef idx="0">
-                                    <a:schemeClr val="accent1"/>
-                                  </a:effectRef>
-                                  <a:fontRef idx="minor">
-                                    <a:schemeClr val="lt1"/>
-                                  </a:fontRef>
-                                </wps:style>
-                                <wps:txbx>
-                                  <w:txbxContent>
-                                    <w:p>
-                                      <w:pPr>
-                                        <w:jc w:val="center"/>
-                                        <w:rPr>
-                                          <w:b/>
-                                          <w:sz w:val="28"/>
-                                        </w:rPr>
-                                      </w:pPr>
-                                      <w:r>
-                                        <w:rPr>
-                                          <w:b/>
-                                          <w:sz w:val="28"/>
-                                        </w:rPr>
-                                        <w:t>Recommender webservice</w:t>
+                                        <w:t>JobRec Task Management</w:t>
                                       </w:r>
                                     </w:p>
                                   </w:txbxContent>
@@ -1375,23 +1384,23 @@
                               </wps:wsp>
                             </wpg:grpSp>
                             <wpg:grpSp>
-                              <wpg:cNvPr id="21" name="Group 21"/>
+                              <wpg:cNvPr id="63" name="Group 63"/>
                               <wpg:cNvGrpSpPr/>
                               <wpg:grpSpPr>
                                 <a:xfrm>
                                   <a:off x="0" y="1981200"/>
-                                  <a:ext cx="5048250" cy="3261360"/>
+                                  <a:ext cx="5048250" cy="1607388"/>
                                   <a:chOff x="0" y="0"/>
-                                  <a:chExt cx="5048250" cy="3261360"/>
+                                  <a:chExt cx="5048250" cy="1607388"/>
                                 </a:xfrm>
                               </wpg:grpSpPr>
                               <wps:wsp>
-                                <wps:cNvPr id="22" name="Rectangle 22"/>
+                                <wps:cNvPr id="64" name="Rectangle 64"/>
                                 <wps:cNvSpPr/>
                                 <wps:spPr>
                                   <a:xfrm>
                                     <a:off x="0" y="0"/>
-                                    <a:ext cx="5048250" cy="3261360"/>
+                                    <a:ext cx="5048250" cy="1607388"/>
                                   </a:xfrm>
                                   <a:prstGeom prst="rect">
                                     <a:avLst/>
@@ -1424,60 +1433,7 @@
                                 </wps:bodyPr>
                               </wps:wsp>
                               <wps:wsp>
-                                <wps:cNvPr id="23" name="Rectangle 23"/>
-                                <wps:cNvSpPr/>
-                                <wps:spPr>
-                                  <a:xfrm>
-                                    <a:off x="266700" y="1171575"/>
-                                    <a:ext cx="1995805" cy="609600"/>
-                                  </a:xfrm>
-                                  <a:prstGeom prst="rect">
-                                    <a:avLst/>
-                                  </a:prstGeom>
-                                </wps:spPr>
-                                <wps:style>
-                                  <a:lnRef idx="2">
-                                    <a:schemeClr val="accent1">
-                                      <a:shade val="50000"/>
-                                    </a:schemeClr>
-                                  </a:lnRef>
-                                  <a:fillRef idx="1">
-                                    <a:schemeClr val="accent1"/>
-                                  </a:fillRef>
-                                  <a:effectRef idx="0">
-                                    <a:schemeClr val="accent1"/>
-                                  </a:effectRef>
-                                  <a:fontRef idx="minor">
-                                    <a:schemeClr val="lt1"/>
-                                  </a:fontRef>
-                                </wps:style>
-                                <wps:txbx>
-                                  <w:txbxContent>
-                                    <w:p>
-                                      <w:pPr>
-                                        <w:jc w:val="center"/>
-                                        <w:rPr>
-                                          <w:b/>
-                                        </w:rPr>
-                                      </w:pPr>
-                                      <w:r>
-                                        <w:rPr>
-                                          <w:b/>
-                                        </w:rPr>
-                                        <w:t>Algorithms</w:t>
-                                      </w:r>
-                                    </w:p>
-                                  </w:txbxContent>
-                                </wps:txbx>
-                                <wps:bodyPr rot="0" spcFirstLastPara="0" vertOverflow="overflow" horzOverflow="overflow" vert="horz" wrap="square" lIns="91440" tIns="45720" rIns="91440" bIns="45720" numCol="1" spcCol="0" rtlCol="0" fromWordArt="0" anchor="ctr" anchorCtr="0" forceAA="0" compatLnSpc="1">
-                                  <a:prstTxWarp prst="textNoShape">
-                                    <a:avLst/>
-                                  </a:prstTxWarp>
-                                  <a:noAutofit/>
-                                </wps:bodyPr>
-                              </wps:wsp>
-                              <wps:wsp>
-                                <wps:cNvPr id="24" name="Rectangle 24"/>
+                                <wps:cNvPr id="65" name="Rectangle 65"/>
                                 <wps:cNvSpPr/>
                                 <wps:spPr>
                                   <a:xfrm>
@@ -1517,7 +1473,7 @@
                                         <w:rPr>
                                           <w:b/>
                                         </w:rPr>
-                                        <w:t>Evaluation metrics</w:t>
+                                        <w:t>Dataset Analyzation</w:t>
                                       </w:r>
                                     </w:p>
                                   </w:txbxContent>
@@ -1530,64 +1486,11 @@
                                 </wps:bodyPr>
                               </wps:wsp>
                               <wps:wsp>
-                                <wps:cNvPr id="25" name="Rectangle 25"/>
+                                <wps:cNvPr id="66" name="Rectangle 66"/>
                                 <wps:cNvSpPr/>
                                 <wps:spPr>
                                   <a:xfrm>
-                                    <a:off x="2447925" y="504825"/>
-                                    <a:ext cx="2390776" cy="552450"/>
-                                  </a:xfrm>
-                                  <a:prstGeom prst="rect">
-                                    <a:avLst/>
-                                  </a:prstGeom>
-                                </wps:spPr>
-                                <wps:style>
-                                  <a:lnRef idx="2">
-                                    <a:schemeClr val="accent1">
-                                      <a:shade val="50000"/>
-                                    </a:schemeClr>
-                                  </a:lnRef>
-                                  <a:fillRef idx="1">
-                                    <a:schemeClr val="accent1"/>
-                                  </a:fillRef>
-                                  <a:effectRef idx="0">
-                                    <a:schemeClr val="accent1"/>
-                                  </a:effectRef>
-                                  <a:fontRef idx="minor">
-                                    <a:schemeClr val="lt1"/>
-                                  </a:fontRef>
-                                </wps:style>
-                                <wps:txbx>
-                                  <w:txbxContent>
-                                    <w:p>
-                                      <w:pPr>
-                                        <w:jc w:val="center"/>
-                                        <w:rPr>
-                                          <w:b/>
-                                        </w:rPr>
-                                      </w:pPr>
-                                      <w:r>
-                                        <w:rPr>
-                                          <w:b/>
-                                        </w:rPr>
-                                        <w:t>Visualization</w:t>
-                                      </w:r>
-                                    </w:p>
-                                  </w:txbxContent>
-                                </wps:txbx>
-                                <wps:bodyPr rot="0" spcFirstLastPara="0" vertOverflow="overflow" horzOverflow="overflow" vert="horz" wrap="square" lIns="91440" tIns="45720" rIns="91440" bIns="45720" numCol="1" spcCol="0" rtlCol="0" fromWordArt="0" anchor="ctr" anchorCtr="0" forceAA="0" compatLnSpc="1">
-                                  <a:prstTxWarp prst="textNoShape">
-                                    <a:avLst/>
-                                  </a:prstTxWarp>
-                                  <a:noAutofit/>
-                                </wps:bodyPr>
-                              </wps:wsp>
-                              <wps:wsp>
-                                <wps:cNvPr id="26" name="Rectangle 26"/>
-                                <wps:cNvSpPr/>
-                                <wps:spPr>
-                                  <a:xfrm>
-                                    <a:off x="2447925" y="1171575"/>
+                                    <a:off x="2387618" y="485775"/>
                                     <a:ext cx="2390775" cy="609600"/>
                                   </a:xfrm>
                                   <a:prstGeom prst="rect">
@@ -1623,60 +1526,13 @@
                                         <w:rPr>
                                           <w:b/>
                                         </w:rPr>
-                                        <w:t>Experimental conduction</w:t>
+                                        <w:t xml:space="preserve">Experimental conduction &amp; </w:t>
                                       </w:r>
-                                    </w:p>
-                                  </w:txbxContent>
-                                </wps:txbx>
-                                <wps:bodyPr rot="0" spcFirstLastPara="0" vertOverflow="overflow" horzOverflow="overflow" vert="horz" wrap="square" lIns="91440" tIns="45720" rIns="91440" bIns="45720" numCol="1" spcCol="0" rtlCol="0" fromWordArt="0" anchor="ctr" anchorCtr="0" forceAA="0" compatLnSpc="1">
-                                  <a:prstTxWarp prst="textNoShape">
-                                    <a:avLst/>
-                                  </a:prstTxWarp>
-                                  <a:noAutofit/>
-                                </wps:bodyPr>
-                              </wps:wsp>
-                              <wps:wsp>
-                                <wps:cNvPr id="27" name="Rectangle 27"/>
-                                <wps:cNvSpPr/>
-                                <wps:spPr>
-                                  <a:xfrm>
-                                    <a:off x="2465510" y="1976628"/>
-                                    <a:ext cx="2390775" cy="609600"/>
-                                  </a:xfrm>
-                                  <a:prstGeom prst="rect">
-                                    <a:avLst/>
-                                  </a:prstGeom>
-                                </wps:spPr>
-                                <wps:style>
-                                  <a:lnRef idx="2">
-                                    <a:schemeClr val="accent1">
-                                      <a:shade val="50000"/>
-                                    </a:schemeClr>
-                                  </a:lnRef>
-                                  <a:fillRef idx="1">
-                                    <a:schemeClr val="accent1"/>
-                                  </a:fillRef>
-                                  <a:effectRef idx="0">
-                                    <a:schemeClr val="accent1"/>
-                                  </a:effectRef>
-                                  <a:fontRef idx="minor">
-                                    <a:schemeClr val="lt1"/>
-                                  </a:fontRef>
-                                </wps:style>
-                                <wps:txbx>
-                                  <w:txbxContent>
-                                    <w:p>
-                                      <w:pPr>
-                                        <w:jc w:val="center"/>
-                                        <w:rPr>
-                                          <w:b/>
-                                        </w:rPr>
-                                      </w:pPr>
                                       <w:r>
                                         <w:rPr>
                                           <w:b/>
                                         </w:rPr>
-                                        <w:t>Data preparation</w:t>
+                                        <w:t>comparision</w:t>
                                       </w:r>
                                     </w:p>
                                   </w:txbxContent>
@@ -1691,7 +1547,7 @@
                             </wpg:grpSp>
                           </wpg:grpSp>
                           <wps:wsp>
-                            <wps:cNvPr id="28" name="Text Box 28"/>
+                            <wps:cNvPr id="67" name="Text Box 67"/>
                             <wps:cNvSpPr txBox="1"/>
                             <wps:spPr>
                               <a:xfrm>
@@ -1731,30 +1587,12 @@
                                       <w:b/>
                                     </w:rPr>
                                   </w:pPr>
-                                  <w:bookmarkStart w:id="3" w:name="OLE_LINK1"/>
-                                  <w:bookmarkStart w:id="4" w:name="OLE_LINK2"/>
-                                  <w:bookmarkStart w:id="5" w:name="_Hlk452796616"/>
                                   <w:r>
                                     <w:rPr>
                                       <w:b/>
                                     </w:rPr>
-                                    <w:t xml:space="preserve">System </w:t>
+                                    <w:t>Web module</w:t>
                                   </w:r>
-                                  <w:r>
-                                    <w:rPr>
-                                      <w:b/>
-                                    </w:rPr>
-                                    <w:t>Interface</w:t>
-                                  </w:r>
-                                  <w:r>
-                                    <w:rPr>
-                                      <w:b/>
-                                    </w:rPr>
-                                    <w:t>s</w:t>
-                                  </w:r>
-                                  <w:bookmarkEnd w:id="3"/>
-                                  <w:bookmarkEnd w:id="4"/>
-                                  <w:bookmarkEnd w:id="5"/>
                                 </w:p>
                               </w:txbxContent>
                             </wps:txbx>
@@ -1767,7 +1605,7 @@
                           </wps:wsp>
                         </wpg:grpSp>
                         <wps:wsp>
-                          <wps:cNvPr id="29" name="Text Box 29"/>
+                          <wps:cNvPr id="68" name="Text Box 68"/>
                           <wps:cNvSpPr txBox="1"/>
                           <wps:spPr>
                             <a:xfrm>
@@ -1811,7 +1649,7 @@
                                   <w:rPr>
                                     <w:b/>
                                   </w:rPr>
-                                  <w:t>System core modules</w:t>
+                                  <w:t>Core</w:t>
                                 </w:r>
                               </w:p>
                             </w:txbxContent>
@@ -1824,11 +1662,11 @@
                           </wps:bodyPr>
                         </wps:wsp>
                         <wps:wsp>
-                          <wps:cNvPr id="32" name="Text Box 32"/>
+                          <wps:cNvPr id="69" name="Text Box 69"/>
                           <wps:cNvSpPr txBox="1"/>
                           <wps:spPr>
                             <a:xfrm>
-                              <a:off x="90439" y="5546787"/>
+                              <a:off x="90438" y="3897220"/>
                               <a:ext cx="1216191" cy="323366"/>
                             </a:xfrm>
                             <a:prstGeom prst="rect">
@@ -1882,7 +1720,7 @@
                         </wps:wsp>
                       </wpg:grpSp>
                       <wps:wsp>
-                        <wps:cNvPr id="30" name="Text Box 30"/>
+                        <wps:cNvPr id="70" name="Text Box 70"/>
                         <wps:cNvSpPr txBox="1"/>
                         <wps:spPr>
                           <a:xfrm>
@@ -1946,12 +1784,12 @@
           </mc:Choice>
           <mc:Fallback>
             <w:pict>
-              <v:group w14:anchorId="7042F87D" id="Group 2" o:spid="_x0000_s1026" style="width:421.6pt;height:528pt;mso-position-horizontal-relative:char;mso-position-vertical-relative:line" coordsize="62386,67056" o:gfxdata="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">
-                <v:group id="Group 3" o:spid="_x0000_s1027" style="position:absolute;width:62386;height:67056" coordsize="62386,67056" o:gfxdata="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">
-                  <v:group id="Group 4" o:spid="_x0000_s1028" style="position:absolute;width:62386;height:67056" coordsize="62386,67056" o:gfxdata="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">
-                    <v:group id="Group 7" o:spid="_x0000_s1029" style="position:absolute;width:62386;height:67056" coordsize="62386,67056" o:gfxdata="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">
-                      <v:group id="Group 8" o:spid="_x0000_s1030" style="position:absolute;top:55054;width:50482;height:12002" coordsize="54959,12001" o:gfxdata="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">
-                        <v:rect id="Rectangle 9" o:spid="_x0000_s1031" style="position:absolute;width:54959;height:12001;visibility:visible;mso-wrap-style:square;v-text-anchor:middle" o:gfxdata="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" fillcolor="white [3212]" strokecolor="#1f4d78 [1604]" strokeweight="1pt"/>
+              <v:group w14:anchorId="55ADC6B7" id="Group 13" o:spid="_x0000_s1026" style="width:421.6pt;height:389.45pt;mso-position-horizontal-relative:char;mso-position-vertical-relative:line" coordsize="62386,49458" o:gfxdata="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">
+                <v:group id="Group 17" o:spid="_x0000_s1027" style="position:absolute;width:62386;height:49458" coordsize="62386,49458" o:gfxdata="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">
+                  <v:group id="Group 18" o:spid="_x0000_s1028" style="position:absolute;width:62386;height:49458" coordsize="62386,49458" o:gfxdata="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">
+                    <v:group id="Group 44" o:spid="_x0000_s1029" style="position:absolute;width:62386;height:49458" coordsize="62386,49458" o:gfxdata="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">
+                      <v:group id="Group 45" o:spid="_x0000_s1030" style="position:absolute;top:37456;width:50482;height:12002" coordorigin=",-17597" coordsize="54959,12001" o:gfxdata="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">
+                        <v:rect id="Rectangle 46" o:spid="_x0000_s1031" style="position:absolute;top:-17597;width:54959;height:12001;visibility:visible;mso-wrap-style:square;v-text-anchor:middle" o:gfxdata="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" fillcolor="white [3212]" strokecolor="#1f4d78 [1604]" strokeweight="1pt"/>
                         <v:shapetype id="_x0000_t22" coordsize="21600,21600" o:spt="22" adj="5400" path="m10800,qx0@1l0@2qy10800,21600,21600@2l21600@1qy10800,xem0@1qy10800@0,21600@1nfe">
                           <v:formulas>
                             <v:f eqn="val #0"/>
@@ -1964,7 +1802,7 @@
                           </v:handles>
                           <o:complex v:ext="view"/>
                         </v:shapetype>
-                        <v:shape id="Can 10" o:spid="_x0000_s1032" type="#_x0000_t22" style="position:absolute;left:14225;top:2286;width:13184;height:9239;visibility:visible;mso-wrap-style:square;v-text-anchor:middle" o:gfxdata="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" fillcolor="#5b9bd5 [3204]" strokecolor="#1f4d78 [1604]" strokeweight="1pt">
+                        <v:shape id="Can 50" o:spid="_x0000_s1032" type="#_x0000_t22" style="position:absolute;left:15647;top:-16383;width:13184;height:9240;visibility:visible;mso-wrap-style:square;v-text-anchor:middle" o:gfxdata="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" fillcolor="#5b9bd5 [3204]" strokecolor="#1f4d78 [1604]" strokeweight="1pt">
                           <v:stroke joinstyle="miter"/>
                           <v:textbox>
                             <w:txbxContent>
@@ -1985,7 +1823,7 @@
                             </w:txbxContent>
                           </v:textbox>
                         </v:shape>
-                        <v:shape id="Can 11" o:spid="_x0000_s1033" type="#_x0000_t22" style="position:absolute;left:33908;top:2286;width:11430;height:9239;visibility:visible;mso-wrap-style:square;v-text-anchor:middle" o:gfxdata="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" fillcolor="#5b9bd5 [3204]" strokecolor="#1f4d78 [1604]" strokeweight="1pt">
+                        <v:shape id="Can 52" o:spid="_x0000_s1033" type="#_x0000_t22" style="position:absolute;left:35659;top:-16082;width:11430;height:9239;visibility:visible;mso-wrap-style:square;v-text-anchor:middle" o:gfxdata="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" fillcolor="#5b9bd5 [3204]" strokecolor="#1f4d78 [1604]" strokeweight="1pt">
                           <v:stroke joinstyle="miter"/>
                           <v:textbox>
                             <w:txbxContent>
@@ -2007,9 +1845,9 @@
                           </v:textbox>
                         </v:shape>
                       </v:group>
-                      <v:group id="Group 12" o:spid="_x0000_s1034" style="position:absolute;left:51052;top:190;width:11334;height:66866" coordorigin="-1" coordsize="11334,59877" o:gfxdata="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">
-                        <v:rect id="Rectangle 13" o:spid="_x0000_s1035" style="position:absolute;left:-1;width:11333;height:59877;visibility:visible;mso-wrap-style:square;v-text-anchor:middle" o:gfxdata="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" fillcolor="white [3212]" strokecolor="#1f4d78 [1604]" strokeweight="1pt"/>
-                        <v:rect id="Rectangle 14" o:spid="_x0000_s1036" style="position:absolute;left:666;top:5970;width:9525;height:17341;visibility:visible;mso-wrap-style:square;v-text-anchor:middle" o:gfxdata="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" fillcolor="#5b9bd5 [3204]" strokecolor="#1f4d78 [1604]" strokeweight="1pt">
+                      <v:group id="Group 53" o:spid="_x0000_s1034" style="position:absolute;left:51051;top:190;width:11335;height:49268" coordorigin="-2" coordsize="11334,44118" o:gfxdata="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">
+                        <v:rect id="Rectangle 56" o:spid="_x0000_s1035" style="position:absolute;left:-2;width:11334;height:44118;visibility:visible;mso-wrap-style:square;v-text-anchor:middle" o:gfxdata="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" fillcolor="white [3212]" strokecolor="#1f4d78 [1604]" strokeweight="1pt"/>
+                        <v:rect id="Rectangle 57" o:spid="_x0000_s1036" style="position:absolute;left:666;top:5970;width:9525;height:10603;visibility:visible;mso-wrap-style:square;v-text-anchor:middle" o:gfxdata="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" fillcolor="#5b9bd5 [3204]" strokecolor="#1f4d78 [1604]" strokeweight="1pt">
                           <v:textbox>
                             <w:txbxContent>
                               <w:p>
@@ -2029,7 +1867,7 @@
                             </w:txbxContent>
                           </v:textbox>
                         </v:rect>
-                        <v:rect id="Rectangle 15" o:spid="_x0000_s1037" style="position:absolute;left:666;top:25785;width:9525;height:13621;visibility:visible;mso-wrap-style:square;v-text-anchor:middle" o:gfxdata="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" fillcolor="#5b9bd5 [3204]" strokecolor="#1f4d78 [1604]" strokeweight="1pt">
+                        <v:rect id="Rectangle 58" o:spid="_x0000_s1037" style="position:absolute;left:666;top:17494;width:9525;height:9886;visibility:visible;mso-wrap-style:square;v-text-anchor:middle" o:gfxdata="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" fillcolor="#5b9bd5 [3204]" strokecolor="#1f4d78 [1604]" strokeweight="1pt">
                           <v:textbox>
                             <w:txbxContent>
                               <w:p>
@@ -2049,7 +1887,7 @@
                             </w:txbxContent>
                           </v:textbox>
                         </v:rect>
-                        <v:rect id="Rectangle 16" o:spid="_x0000_s1038" style="position:absolute;left:666;top:42733;width:9525;height:16718;visibility:visible;mso-wrap-style:square;v-text-anchor:middle" o:gfxdata="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" fillcolor="#5b9bd5 [3204]" strokecolor="#1f4d78 [1604]" strokeweight="1pt">
+                        <v:rect id="Rectangle 59" o:spid="_x0000_s1038" style="position:absolute;left:666;top:28133;width:9525;height:8853;visibility:visible;mso-wrap-style:square;v-text-anchor:middle" o:gfxdata="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" fillcolor="#5b9bd5 [3204]" strokecolor="#1f4d78 [1604]" strokeweight="1pt">
                           <v:textbox>
                             <w:txbxContent>
                               <w:p>
@@ -2070,9 +1908,9 @@
                           </v:textbox>
                         </v:rect>
                       </v:group>
-                      <v:group id="Group 17" o:spid="_x0000_s1039" style="position:absolute;width:50482;height:18698" coordsize="50482,11334" o:gfxdata="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">
-                        <v:rect id="Rectangle 18" o:spid="_x0000_s1040" style="position:absolute;width:50482;height:11334;visibility:visible;mso-wrap-style:square;v-text-anchor:middle" o:gfxdata="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" fillcolor="white [3212]" strokecolor="#1f4d78 [1604]" strokeweight="1pt"/>
-                        <v:rect id="Rectangle 19" o:spid="_x0000_s1041" style="position:absolute;left:7810;top:4157;width:16669;height:6614;visibility:visible;mso-wrap-style:square;v-text-anchor:middle" o:gfxdata="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" fillcolor="#5b9bd5 [3204]" strokecolor="#1f4d78 [1604]" strokeweight="1pt">
+                      <v:group id="Group 60" o:spid="_x0000_s1039" style="position:absolute;width:50482;height:18698" coordsize="50482,11334" o:gfxdata="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">
+                        <v:rect id="Rectangle 61" o:spid="_x0000_s1040" style="position:absolute;width:50482;height:11334;visibility:visible;mso-wrap-style:square;v-text-anchor:middle" o:gfxdata="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" fillcolor="white [3212]" strokecolor="#1f4d78 [1604]" strokeweight="1pt"/>
+                        <v:rect id="Rectangle 62" o:spid="_x0000_s1041" style="position:absolute;left:4523;top:4157;width:39601;height:6614;visibility:visible;mso-wrap-style:square;v-text-anchor:middle" o:gfxdata="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" fillcolor="#5b9bd5 [3204]" strokecolor="#1f4d78 [1604]" strokeweight="1pt">
                           <v:textbox>
                             <w:txbxContent>
                               <w:p>
@@ -2088,38 +1926,16 @@
                                     <w:b/>
                                     <w:sz w:val="28"/>
                                   </w:rPr>
-                                  <w:t>Recommender web app</w:t>
-                                </w:r>
-                              </w:p>
-                            </w:txbxContent>
-                          </v:textbox>
-                        </v:rect>
-                        <v:rect id="Rectangle 20" o:spid="_x0000_s1042" style="position:absolute;left:28289;top:4157;width:16669;height:6554;visibility:visible;mso-wrap-style:square;v-text-anchor:middle" o:gfxdata="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" fillcolor="#5b9bd5 [3204]" strokecolor="#1f4d78 [1604]" strokeweight="1pt">
-                          <v:textbox>
-                            <w:txbxContent>
-                              <w:p>
-                                <w:pPr>
-                                  <w:jc w:val="center"/>
-                                  <w:rPr>
-                                    <w:b/>
-                                    <w:sz w:val="28"/>
-                                  </w:rPr>
-                                </w:pPr>
-                                <w:r>
-                                  <w:rPr>
-                                    <w:b/>
-                                    <w:sz w:val="28"/>
-                                  </w:rPr>
-                                  <w:t>Recommender webservice</w:t>
+                                  <w:t>JobRec Task Management</w:t>
                                 </w:r>
                               </w:p>
                             </w:txbxContent>
                           </v:textbox>
                         </v:rect>
                       </v:group>
-                      <v:group id="Group 21" o:spid="_x0000_s1043" style="position:absolute;top:19812;width:50482;height:32613" coordsize="50482,32613" o:gfxdata="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">
-                        <v:rect id="Rectangle 22" o:spid="_x0000_s1044" style="position:absolute;width:50482;height:32613;visibility:visible;mso-wrap-style:square;v-text-anchor:middle" o:gfxdata="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" fillcolor="white [3212]" strokecolor="#1f4d78 [1604]" strokeweight="1pt"/>
-                        <v:rect id="Rectangle 23" o:spid="_x0000_s1045" style="position:absolute;left:2667;top:11715;width:19958;height:6096;visibility:visible;mso-wrap-style:square;v-text-anchor:middle" o:gfxdata="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" fillcolor="#5b9bd5 [3204]" strokecolor="#1f4d78 [1604]" strokeweight="1pt">
+                      <v:group id="Group 63" o:spid="_x0000_s1042" style="position:absolute;top:19812;width:50482;height:16073" coordsize="50482,16073" o:gfxdata="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">
+                        <v:rect id="Rectangle 64" o:spid="_x0000_s1043" style="position:absolute;width:50482;height:16073;visibility:visible;mso-wrap-style:square;v-text-anchor:middle" o:gfxdata="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" fillcolor="white [3212]" strokecolor="#1f4d78 [1604]" strokeweight="1pt"/>
+                        <v:rect id="Rectangle 65" o:spid="_x0000_s1044" style="position:absolute;left:2667;top:4857;width:19958;height:6096;visibility:visible;mso-wrap-style:square;v-text-anchor:middle" o:gfxdata="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" fillcolor="#5b9bd5 [3204]" strokecolor="#1f4d78 [1604]" strokeweight="1pt">
                           <v:textbox>
                             <w:txbxContent>
                               <w:p>
@@ -2133,13 +1949,13 @@
                                   <w:rPr>
                                     <w:b/>
                                   </w:rPr>
-                                  <w:t>Algorithms</w:t>
+                                  <w:t>Dataset Analyzation</w:t>
                                 </w:r>
                               </w:p>
                             </w:txbxContent>
                           </v:textbox>
                         </v:rect>
-                        <v:rect id="Rectangle 24" o:spid="_x0000_s1046" style="position:absolute;left:2667;top:4857;width:19958;height:6096;visibility:visible;mso-wrap-style:square;v-text-anchor:middle" o:gfxdata="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" fillcolor="#5b9bd5 [3204]" strokecolor="#1f4d78 [1604]" strokeweight="1pt">
+                        <v:rect id="Rectangle 66" o:spid="_x0000_s1045" style="position:absolute;left:23876;top:4857;width:23907;height:6096;visibility:visible;mso-wrap-style:square;v-text-anchor:middle" o:gfxdata="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" fillcolor="#5b9bd5 [3204]" strokecolor="#1f4d78 [1604]" strokeweight="1pt">
                           <v:textbox>
                             <w:txbxContent>
                               <w:p>
@@ -2153,67 +1969,13 @@
                                   <w:rPr>
                                     <w:b/>
                                   </w:rPr>
-                                  <w:t>Evaluation metrics</w:t>
+                                  <w:t xml:space="preserve">Experimental conduction &amp; </w:t>
                                 </w:r>
-                              </w:p>
-                            </w:txbxContent>
-                          </v:textbox>
-                        </v:rect>
-                        <v:rect id="Rectangle 25" o:spid="_x0000_s1047" style="position:absolute;left:24479;top:5048;width:23908;height:5524;visibility:visible;mso-wrap-style:square;v-text-anchor:middle" o:gfxdata="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" fillcolor="#5b9bd5 [3204]" strokecolor="#1f4d78 [1604]" strokeweight="1pt">
-                          <v:textbox>
-                            <w:txbxContent>
-                              <w:p>
-                                <w:pPr>
-                                  <w:jc w:val="center"/>
-                                  <w:rPr>
-                                    <w:b/>
-                                  </w:rPr>
-                                </w:pPr>
                                 <w:r>
                                   <w:rPr>
                                     <w:b/>
                                   </w:rPr>
-                                  <w:t>Visualization</w:t>
-                                </w:r>
-                              </w:p>
-                            </w:txbxContent>
-                          </v:textbox>
-                        </v:rect>
-                        <v:rect id="Rectangle 26" o:spid="_x0000_s1048" style="position:absolute;left:24479;top:11715;width:23908;height:6096;visibility:visible;mso-wrap-style:square;v-text-anchor:middle" o:gfxdata="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" fillcolor="#5b9bd5 [3204]" strokecolor="#1f4d78 [1604]" strokeweight="1pt">
-                          <v:textbox>
-                            <w:txbxContent>
-                              <w:p>
-                                <w:pPr>
-                                  <w:jc w:val="center"/>
-                                  <w:rPr>
-                                    <w:b/>
-                                  </w:rPr>
-                                </w:pPr>
-                                <w:r>
-                                  <w:rPr>
-                                    <w:b/>
-                                  </w:rPr>
-                                  <w:t>Experimental conduction</w:t>
-                                </w:r>
-                              </w:p>
-                            </w:txbxContent>
-                          </v:textbox>
-                        </v:rect>
-                        <v:rect id="Rectangle 27" o:spid="_x0000_s1049" style="position:absolute;left:24655;top:19766;width:23907;height:6096;visibility:visible;mso-wrap-style:square;v-text-anchor:middle" o:gfxdata="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" fillcolor="#5b9bd5 [3204]" strokecolor="#1f4d78 [1604]" strokeweight="1pt">
-                          <v:textbox>
-                            <w:txbxContent>
-                              <w:p>
-                                <w:pPr>
-                                  <w:jc w:val="center"/>
-                                  <w:rPr>
-                                    <w:b/>
-                                  </w:rPr>
-                                </w:pPr>
-                                <w:r>
-                                  <w:rPr>
-                                    <w:b/>
-                                  </w:rPr>
-                                  <w:t>Data preparation</w:t>
+                                  <w:t>comparision</w:t>
                                 </w:r>
                               </w:p>
                             </w:txbxContent>
@@ -2225,7 +1987,7 @@
                       <v:stroke joinstyle="miter"/>
                       <v:path gradientshapeok="t" o:connecttype="rect"/>
                     </v:shapetype>
-                    <v:shape id="Text Box 28" o:spid="_x0000_s1050" type="#_x0000_t202" style="position:absolute;left:1934;top:1143;width:29146;height:3170;visibility:visible;mso-wrap-style:square;v-text-anchor:top" o:gfxdata="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" fillcolor="white [3201]" stroked="f" strokeweight=".5pt">
+                    <v:shape id="Text Box 67" o:spid="_x0000_s1046" type="#_x0000_t202" style="position:absolute;left:1934;top:1143;width:29146;height:3170;visibility:visible;mso-wrap-style:square;v-text-anchor:top" o:gfxdata="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" fillcolor="white [3201]" stroked="f" strokeweight=".5pt">
                       <v:textbox>
                         <w:txbxContent>
                           <w:p>
@@ -2234,36 +1996,18 @@
                                 <w:b/>
                               </w:rPr>
                             </w:pPr>
-                            <w:bookmarkStart w:id="6" w:name="OLE_LINK1"/>
-                            <w:bookmarkStart w:id="7" w:name="OLE_LINK2"/>
-                            <w:bookmarkStart w:id="8" w:name="_Hlk452796616"/>
                             <w:r>
                               <w:rPr>
                                 <w:b/>
                               </w:rPr>
-                              <w:t xml:space="preserve">System </w:t>
+                              <w:t>Web module</w:t>
                             </w:r>
-                            <w:r>
-                              <w:rPr>
-                                <w:b/>
-                              </w:rPr>
-                              <w:t>Interface</w:t>
-                            </w:r>
-                            <w:r>
-                              <w:rPr>
-                                <w:b/>
-                              </w:rPr>
-                              <w:t>s</w:t>
-                            </w:r>
-                            <w:bookmarkEnd w:id="6"/>
-                            <w:bookmarkEnd w:id="7"/>
-                            <w:bookmarkEnd w:id="8"/>
                           </w:p>
                         </w:txbxContent>
                       </v:textbox>
                     </v:shape>
                   </v:group>
-                  <v:shape id="Text Box 29" o:spid="_x0000_s1051" type="#_x0000_t202" style="position:absolute;left:1934;top:20703;width:29146;height:3234;visibility:visible;mso-wrap-style:square;v-text-anchor:top" o:gfxdata="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" fillcolor="white [3201]" stroked="f" strokeweight=".5pt">
+                  <v:shape id="Text Box 68" o:spid="_x0000_s1047" type="#_x0000_t202" style="position:absolute;left:1934;top:20703;width:29146;height:3234;visibility:visible;mso-wrap-style:square;v-text-anchor:top" o:gfxdata="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" fillcolor="white [3201]" stroked="f" strokeweight=".5pt">
                     <v:textbox>
                       <w:txbxContent>
                         <w:p>
@@ -2276,13 +2020,13 @@
                             <w:rPr>
                               <w:b/>
                             </w:rPr>
-                            <w:t>System core modules</w:t>
+                            <w:t>Core</w:t>
                           </w:r>
                         </w:p>
                       </w:txbxContent>
                     </v:textbox>
                   </v:shape>
-                  <v:shape id="Text Box 32" o:spid="_x0000_s1052" type="#_x0000_t202" style="position:absolute;left:904;top:55467;width:12162;height:3234;visibility:visible;mso-wrap-style:square;v-text-anchor:top" o:gfxdata="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" fillcolor="white [3201]" stroked="f" strokeweight=".5pt">
+                  <v:shape id="Text Box 69" o:spid="_x0000_s1048" type="#_x0000_t202" style="position:absolute;left:904;top:38972;width:12162;height:3233;visibility:visible;mso-wrap-style:square;v-text-anchor:top" o:gfxdata="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" fillcolor="white [3201]" stroked="f" strokeweight=".5pt">
                     <v:textbox>
                       <w:txbxContent>
                         <w:p>
@@ -2302,7 +2046,7 @@
                     </v:textbox>
                   </v:shape>
                 </v:group>
-                <v:shape id="Text Box 30" o:spid="_x0000_s1053" type="#_x0000_t202" style="position:absolute;left:51562;top:2286;width:10551;height:2571;visibility:visible;mso-wrap-style:square;v-text-anchor:top" o:gfxdata="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" fillcolor="white [3201]" stroked="f" strokeweight=".5pt">
+                <v:shape id="Text Box 70" o:spid="_x0000_s1049" type="#_x0000_t202" style="position:absolute;left:51562;top:2286;width:10551;height:2571;visibility:visible;mso-wrap-style:square;v-text-anchor:top" o:gfxdata="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" fillcolor="white [3201]" stroked="f" strokeweight=".5pt">
                   <v:textbox>
                     <w:txbxContent>
                       <w:p>
@@ -2340,16 +2084,20 @@
         </w:numPr>
         <w:spacing w:line="360" w:lineRule="auto"/>
         <w:rPr>
+          <w:color w:val="auto"/>
           <w:sz w:val="32"/>
           <w:szCs w:val="32"/>
         </w:rPr>
       </w:pPr>
-      <w:bookmarkStart w:id="9" w:name="_Toc455275374"/>
-      <w:r>
+      <w:bookmarkStart w:id="2" w:name="_Toc456071860"/>
+      <w:r>
+        <w:rPr>
+          <w:color w:val="auto"/>
+        </w:rPr>
         <w:lastRenderedPageBreak/>
         <w:t>Mô tả kiến trúc</w:t>
       </w:r>
-      <w:bookmarkEnd w:id="9"/>
+      <w:bookmarkEnd w:id="2"/>
     </w:p>
     <w:p>
       <w:pPr>
@@ -2359,7 +2107,7 @@
           <w:numId w:val="6"/>
         </w:numPr>
         <w:spacing w:line="360" w:lineRule="auto"/>
-        <w:ind w:left="1440" w:hanging="540"/>
+        <w:ind w:left="900" w:hanging="540"/>
         <w:jc w:val="both"/>
         <w:rPr>
           <w:szCs w:val="24"/>
@@ -2369,7 +2117,7 @@
         <w:rPr>
           <w:szCs w:val="24"/>
         </w:rPr>
-        <w:t>System interfaces</w:t>
+        <w:t>Web module</w:t>
       </w:r>
     </w:p>
     <w:p>
@@ -2380,6 +2128,7 @@
           <w:numId w:val="5"/>
         </w:numPr>
         <w:spacing w:line="360" w:lineRule="auto"/>
+        <w:ind w:left="1080"/>
         <w:jc w:val="both"/>
         <w:rPr>
           <w:szCs w:val="24"/>
@@ -2389,7 +2138,42 @@
         <w:rPr>
           <w:szCs w:val="24"/>
         </w:rPr>
-        <w:t>Recommender web app: Cung cấp giao diện để người dùng có thể upload dữ liệu của họ. Sau đó có thể tiến hành thống kê hay chạy các thuật toán khuyến nghị.</w:t>
+        <w:t>JobRec Task Management</w:t>
+      </w:r>
+      <w:bookmarkStart w:id="3" w:name="_GoBack"/>
+      <w:bookmarkEnd w:id="3"/>
+      <w:r>
+        <w:rPr>
+          <w:szCs w:val="24"/>
+        </w:rPr>
+        <w:t xml:space="preserve">: </w:t>
+      </w:r>
+      <w:r>
+        <w:rPr>
+          <w:szCs w:val="24"/>
+        </w:rPr>
+        <w:t>Mô-đun này cung cấp cho người dùng chức năng quản lý dataset, xem thống kê dataset, quản lý các tiến trình thực thi các thuật toán khuyến nghị, xem kết quả và các đánh giá kết quả khuyến nghị.</w:t>
+      </w:r>
+    </w:p>
+    <w:p>
+      <w:pPr>
+        <w:pStyle w:val="ListParagraph"/>
+        <w:numPr>
+          <w:ilvl w:val="1"/>
+          <w:numId w:val="6"/>
+        </w:numPr>
+        <w:spacing w:line="360" w:lineRule="auto"/>
+        <w:ind w:left="900" w:hanging="540"/>
+        <w:jc w:val="both"/>
+        <w:rPr>
+          <w:szCs w:val="24"/>
+        </w:rPr>
+      </w:pPr>
+      <w:r>
+        <w:rPr>
+          <w:szCs w:val="24"/>
+        </w:rPr>
+        <w:t>Core</w:t>
       </w:r>
     </w:p>
     <w:p>
@@ -2400,6 +2184,7 @@
           <w:numId w:val="5"/>
         </w:numPr>
         <w:spacing w:line="360" w:lineRule="auto"/>
+        <w:ind w:left="1080"/>
         <w:jc w:val="both"/>
         <w:rPr>
           <w:szCs w:val="24"/>
@@ -2409,7 +2194,76 @@
         <w:rPr>
           <w:szCs w:val="24"/>
         </w:rPr>
-        <w:t>Recommender web service: Cung cấp một số API để người dùng có thể nhúng các kết quả khuyến nghị vào hệ thống riêng của họ.</w:t>
+        <w:t>Dataset analyzation</w:t>
+      </w:r>
+      <w:r>
+        <w:rPr>
+          <w:szCs w:val="24"/>
+        </w:rPr>
+        <w:t xml:space="preserve">: </w:t>
+      </w:r>
+      <w:r>
+        <w:rPr>
+          <w:szCs w:val="24"/>
+        </w:rPr>
+        <w:t xml:space="preserve">Đây </w:t>
+      </w:r>
+      <w:r>
+        <w:rPr>
+          <w:szCs w:val="24"/>
+        </w:rPr>
+        <w:t xml:space="preserve"> </w:t>
+      </w:r>
+      <w:r>
+        <w:rPr>
+          <w:szCs w:val="24"/>
+        </w:rPr>
+        <w:t>là mô-đun phân tích dataset của người dùng.</w:t>
+      </w:r>
+    </w:p>
+    <w:p>
+      <w:pPr>
+        <w:pStyle w:val="ListParagraph"/>
+        <w:numPr>
+          <w:ilvl w:val="0"/>
+          <w:numId w:val="5"/>
+        </w:numPr>
+        <w:spacing w:line="360" w:lineRule="auto"/>
+        <w:ind w:left="1080"/>
+        <w:jc w:val="both"/>
+        <w:rPr>
+          <w:szCs w:val="24"/>
+        </w:rPr>
+      </w:pPr>
+      <w:r>
+        <w:rPr>
+          <w:szCs w:val="24"/>
+        </w:rPr>
+        <w:t>Experimental conduction</w:t>
+      </w:r>
+      <w:r>
+        <w:rPr>
+          <w:szCs w:val="24"/>
+        </w:rPr>
+        <w:t xml:space="preserve"> &amp; comparision</w:t>
+      </w:r>
+      <w:r>
+        <w:rPr>
+          <w:szCs w:val="24"/>
+        </w:rPr>
+        <w:t>: chạy thực nghiệm các thuật toán khuyến nghị</w:t>
+      </w:r>
+      <w:r>
+        <w:rPr>
+          <w:szCs w:val="24"/>
+        </w:rPr>
+        <w:t xml:space="preserve"> và so sánh kết quả thực hiện</w:t>
+      </w:r>
+      <w:r>
+        <w:rPr>
+          <w:szCs w:val="24"/>
+        </w:rPr>
+        <w:t>.</w:t>
       </w:r>
     </w:p>
     <w:p>
@@ -2420,7 +2274,7 @@
           <w:numId w:val="6"/>
         </w:numPr>
         <w:spacing w:line="360" w:lineRule="auto"/>
-        <w:ind w:left="1440" w:hanging="540"/>
+        <w:ind w:left="900" w:hanging="540"/>
         <w:jc w:val="both"/>
         <w:rPr>
           <w:szCs w:val="24"/>
@@ -2430,7 +2284,7 @@
         <w:rPr>
           <w:szCs w:val="24"/>
         </w:rPr>
-        <w:t>System core modules</w:t>
+        <w:t>Database</w:t>
       </w:r>
     </w:p>
     <w:p>
@@ -2441,6 +2295,7 @@
           <w:numId w:val="5"/>
         </w:numPr>
         <w:spacing w:line="360" w:lineRule="auto"/>
+        <w:ind w:left="1080"/>
         <w:jc w:val="both"/>
         <w:rPr>
           <w:szCs w:val="24"/>
@@ -2450,7 +2305,13 @@
         <w:rPr>
           <w:szCs w:val="24"/>
         </w:rPr>
-        <w:t xml:space="preserve">Visualization: Đây là module cho phép xuất các kết quả thống kê, kết quả thực hiện của các thuật toán khuyến nghị,… </w:t>
+        <w:t>System DB</w:t>
+      </w:r>
+      <w:r>
+        <w:rPr>
+          <w:szCs w:val="24"/>
+        </w:rPr>
+        <w:t>: database dùng để tổ chức lưu trữ thông tin người dùng, các tác vụ thực hiện của người dùng và các thông tin thiết lập chạy thuật toán.</w:t>
       </w:r>
     </w:p>
     <w:p>
@@ -2461,6 +2322,7 @@
           <w:numId w:val="5"/>
         </w:numPr>
         <w:spacing w:line="360" w:lineRule="auto"/>
+        <w:ind w:left="1080"/>
         <w:jc w:val="both"/>
         <w:rPr>
           <w:szCs w:val="24"/>
@@ -2470,7 +2332,34 @@
         <w:rPr>
           <w:szCs w:val="24"/>
         </w:rPr>
-        <w:t>Evaluation metrics: thực hiện các độ đo giữa các thuật toán khuyến nghị</w:t>
+        <w:t>User dataset</w:t>
+      </w:r>
+      <w:r>
+        <w:rPr>
+          <w:szCs w:val="24"/>
+        </w:rPr>
+        <w:t>: hệ thống lưu trữ files dataset do người dùng upload cùng với đó là các file kết quả khuyến nghị, kết quả so sánh và kết quả thống kê.</w:t>
+      </w:r>
+    </w:p>
+    <w:p>
+      <w:pPr>
+        <w:pStyle w:val="ListParagraph"/>
+        <w:numPr>
+          <w:ilvl w:val="1"/>
+          <w:numId w:val="6"/>
+        </w:numPr>
+        <w:spacing w:line="360" w:lineRule="auto"/>
+        <w:ind w:left="900" w:hanging="540"/>
+        <w:jc w:val="both"/>
+        <w:rPr>
+          <w:szCs w:val="24"/>
+        </w:rPr>
+      </w:pPr>
+      <w:r>
+        <w:rPr>
+          <w:szCs w:val="24"/>
+        </w:rPr>
+        <w:t>Libraries</w:t>
       </w:r>
     </w:p>
     <w:p>
@@ -2481,6 +2370,7 @@
           <w:numId w:val="5"/>
         </w:numPr>
         <w:spacing w:line="360" w:lineRule="auto"/>
+        <w:ind w:left="1080"/>
         <w:jc w:val="both"/>
         <w:rPr>
           <w:szCs w:val="24"/>
@@ -2490,7 +2380,13 @@
         <w:rPr>
           <w:szCs w:val="24"/>
         </w:rPr>
-        <w:t>Experimental conduction: chạy thực nghiệm các thuật toán khuyến nghị.</w:t>
+        <w:t>Spring MVC</w:t>
+      </w:r>
+      <w:r>
+        <w:rPr>
+          <w:szCs w:val="24"/>
+        </w:rPr>
+        <w:t>: dùng hỗ trợ xây dựng website tương tác người dùng.</w:t>
       </w:r>
     </w:p>
     <w:p>
@@ -2501,6 +2397,7 @@
           <w:numId w:val="5"/>
         </w:numPr>
         <w:spacing w:line="360" w:lineRule="auto"/>
+        <w:ind w:left="1080"/>
         <w:jc w:val="both"/>
         <w:rPr>
           <w:szCs w:val="24"/>
@@ -2510,7 +2407,13 @@
         <w:rPr>
           <w:szCs w:val="24"/>
         </w:rPr>
-        <w:t>Algorithms: Chứa các thuật toán khuyến nghị như CF, CB, Hybrid,…</w:t>
+        <w:t>Mahout</w:t>
+      </w:r>
+      <w:r>
+        <w:rPr>
+          <w:szCs w:val="24"/>
+        </w:rPr>
+        <w:t>: sử dụng các thư viện recommend có sẵn trong Mahout để thực hiện khuyến nghị.</w:t>
       </w:r>
     </w:p>
     <w:p>
@@ -2521,185 +2424,7 @@
           <w:numId w:val="5"/>
         </w:numPr>
         <w:spacing w:line="360" w:lineRule="auto"/>
-        <w:jc w:val="both"/>
-        <w:rPr>
-          <w:szCs w:val="24"/>
-        </w:rPr>
-      </w:pPr>
-      <w:r>
-        <w:rPr>
-          <w:szCs w:val="24"/>
-        </w:rPr>
-        <w:t>Data preparation: Dùng để chuẩn bị dữ liệu đầu vào cho các thuật toán khuyến nghị</w:t>
-      </w:r>
-      <w:r>
-        <w:rPr>
-          <w:szCs w:val="24"/>
-        </w:rPr>
-        <w:t xml:space="preserve"> để t</w:t>
-      </w:r>
-      <w:r>
-        <w:rPr>
-          <w:szCs w:val="24"/>
-        </w:rPr>
-        <w:t>hực hiện thống kê dữ liệu trên các đặc trưng.</w:t>
-      </w:r>
-    </w:p>
-    <w:p>
-      <w:pPr>
-        <w:pStyle w:val="ListParagraph"/>
-        <w:numPr>
-          <w:ilvl w:val="1"/>
-          <w:numId w:val="6"/>
-        </w:numPr>
-        <w:spacing w:line="360" w:lineRule="auto"/>
-        <w:ind w:left="1440" w:hanging="540"/>
-        <w:jc w:val="both"/>
-        <w:rPr>
-          <w:szCs w:val="24"/>
-        </w:rPr>
-      </w:pPr>
-      <w:r>
-        <w:rPr>
-          <w:szCs w:val="24"/>
-        </w:rPr>
-        <w:t>Database</w:t>
-      </w:r>
-    </w:p>
-    <w:p>
-      <w:pPr>
-        <w:pStyle w:val="ListParagraph"/>
-        <w:numPr>
-          <w:ilvl w:val="0"/>
-          <w:numId w:val="5"/>
-        </w:numPr>
-        <w:spacing w:line="360" w:lineRule="auto"/>
-        <w:jc w:val="both"/>
-        <w:rPr>
-          <w:szCs w:val="24"/>
-        </w:rPr>
-      </w:pPr>
-      <w:r>
-        <w:rPr>
-          <w:szCs w:val="24"/>
-        </w:rPr>
-        <w:t>System DB</w:t>
-      </w:r>
-      <w:r>
-        <w:rPr>
-          <w:szCs w:val="24"/>
-        </w:rPr>
-        <w:t>: database dùng để tổ chức lưu trữ thông tin người dùng, các tác vụ thực hiện của người dùng và các thông tin thiết lập chạy thuật toán.</w:t>
-      </w:r>
-    </w:p>
-    <w:p>
-      <w:pPr>
-        <w:pStyle w:val="ListParagraph"/>
-        <w:numPr>
-          <w:ilvl w:val="0"/>
-          <w:numId w:val="5"/>
-        </w:numPr>
-        <w:spacing w:line="360" w:lineRule="auto"/>
-        <w:jc w:val="both"/>
-        <w:rPr>
-          <w:szCs w:val="24"/>
-        </w:rPr>
-      </w:pPr>
-      <w:r>
-        <w:rPr>
-          <w:szCs w:val="24"/>
-        </w:rPr>
-        <w:t>User dataset</w:t>
-      </w:r>
-      <w:r>
-        <w:rPr>
-          <w:szCs w:val="24"/>
-        </w:rPr>
-        <w:t>: hệ thống lưu trữ files dataset do người dùng upload cùng với đó là các file kết quả khuyến nghị, kết quả so sánh và kết quả thống kê.</w:t>
-      </w:r>
-    </w:p>
-    <w:p>
-      <w:pPr>
-        <w:pStyle w:val="ListParagraph"/>
-        <w:numPr>
-          <w:ilvl w:val="1"/>
-          <w:numId w:val="6"/>
-        </w:numPr>
-        <w:spacing w:line="360" w:lineRule="auto"/>
-        <w:ind w:left="1440" w:hanging="540"/>
-        <w:jc w:val="both"/>
-        <w:rPr>
-          <w:szCs w:val="24"/>
-        </w:rPr>
-      </w:pPr>
-      <w:r>
-        <w:rPr>
-          <w:szCs w:val="24"/>
-        </w:rPr>
-        <w:t>Libraries</w:t>
-      </w:r>
-    </w:p>
-    <w:p>
-      <w:pPr>
-        <w:pStyle w:val="ListParagraph"/>
-        <w:numPr>
-          <w:ilvl w:val="0"/>
-          <w:numId w:val="5"/>
-        </w:numPr>
-        <w:spacing w:line="360" w:lineRule="auto"/>
-        <w:jc w:val="both"/>
-        <w:rPr>
-          <w:szCs w:val="24"/>
-        </w:rPr>
-      </w:pPr>
-      <w:r>
-        <w:rPr>
-          <w:szCs w:val="24"/>
-        </w:rPr>
-        <w:t>Spring MVC</w:t>
-      </w:r>
-      <w:r>
-        <w:rPr>
-          <w:szCs w:val="24"/>
-        </w:rPr>
-        <w:t>: dùng hỗ trợ xây dựng website tương tác người dùng.</w:t>
-      </w:r>
-    </w:p>
-    <w:p>
-      <w:pPr>
-        <w:pStyle w:val="ListParagraph"/>
-        <w:numPr>
-          <w:ilvl w:val="0"/>
-          <w:numId w:val="5"/>
-        </w:numPr>
-        <w:spacing w:line="360" w:lineRule="auto"/>
-        <w:jc w:val="both"/>
-        <w:rPr>
-          <w:szCs w:val="24"/>
-        </w:rPr>
-      </w:pPr>
-      <w:r>
-        <w:rPr>
-          <w:szCs w:val="24"/>
-        </w:rPr>
-        <w:lastRenderedPageBreak/>
-        <w:t>Mahout</w:t>
-      </w:r>
-      <w:r>
-        <w:rPr>
-          <w:szCs w:val="24"/>
-        </w:rPr>
-        <w:t>: sử dụng các thư viện recommend có sẵn trong Mahout để thực hiện khuyến nghị.</w:t>
-      </w:r>
-    </w:p>
-    <w:p>
-      <w:pPr>
-        <w:pStyle w:val="ListParagraph"/>
-        <w:numPr>
-          <w:ilvl w:val="0"/>
-          <w:numId w:val="5"/>
-        </w:numPr>
-        <w:spacing w:line="360" w:lineRule="auto"/>
+        <w:ind w:left="1080"/>
         <w:rPr>
           <w:sz w:val="32"/>
           <w:szCs w:val="32"/>
@@ -2709,13 +2434,7 @@
         <w:rPr>
           <w:szCs w:val="24"/>
         </w:rPr>
-        <w:t>Hadoop</w:t>
-      </w:r>
-      <w:r>
-        <w:rPr>
-          <w:szCs w:val="24"/>
-        </w:rPr>
-        <w:t>: sử dụng để lưu trữ dữ liệu lớn, hỗ trợ cho việc phát triển trong tương lai.</w:t>
+        <w:t>Hadoop: sử dụng để lưu trữ dữ liệu lớn, hỗ trợ cho việc phát triển trong tương lai.</w:t>
       </w:r>
       <w:r>
         <w:br w:type="page"/>
@@ -2736,7 +2455,7 @@
           <w:color w:val="auto"/>
         </w:rPr>
       </w:pPr>
-      <w:bookmarkStart w:id="10" w:name="_Toc455275375"/>
+      <w:bookmarkStart w:id="4" w:name="_Toc456071861"/>
       <w:r>
         <w:rPr>
           <w:rFonts w:ascii="Times New Roman" w:hAnsi="Times New Roman" w:cs="Times New Roman"/>
@@ -2746,29 +2465,776 @@
         <w:lastRenderedPageBreak/>
         <w:t>KIẾN TRÚC CHI TIẾT CÁC SUB-PROJECT</w:t>
       </w:r>
-      <w:bookmarkEnd w:id="10"/>
-    </w:p>
-    <w:p>
-      <w:r>
-        <w:t xml:space="preserve">Mô hình DFD tổng quát </w:t>
-      </w:r>
-      <w:r>
-        <w:t xml:space="preserve">cấp 0 </w:t>
-      </w:r>
-      <w:r>
-        <w:t>của hệ thống</w:t>
-      </w:r>
-    </w:p>
-    <w:p>
+      <w:bookmarkEnd w:id="4"/>
+    </w:p>
+    <w:p>
+      <w:pPr>
+        <w:spacing w:line="360" w:lineRule="auto"/>
+        <w:ind w:left="360"/>
+      </w:pPr>
+      <w:r>
+        <w:t>Hệ thống được thiết kế dựa vào mô hình Client-Server. Bởi vì tiến trình thực hiện các thuật toán khuyến nghị, tiến trình phân tích dữ liệu là các tiến trình tốn nhiều thời gian nên không phù hợp cho các ứng dụng web. Chính vì lí do này hệ thống được chia thành nhiều project con. Và các project con này sẽ gọi lẫn nhau và trao đổi thông tin cho nhau. Gồm các sub-project như sau.</w:t>
+      </w:r>
+    </w:p>
+    <w:p>
+      <w:pPr>
+        <w:spacing w:line="360" w:lineRule="auto"/>
+      </w:pPr>
       <w:r>
         <w:rPr>
           <w:lang w:val="en-GB" w:eastAsia="en-GB"/>
         </w:rPr>
+        <mc:AlternateContent>
+          <mc:Choice Requires="wpg">
+            <w:drawing>
+              <wp:inline distT="0" distB="0" distL="0" distR="0" wp14:anchorId="3EF091A0" wp14:editId="2E0F6D8F">
+                <wp:extent cx="5431790" cy="1962790"/>
+                <wp:effectExtent l="0" t="0" r="16510" b="18415"/>
+                <wp:docPr id="71" name="Group 71"/>
+                <wp:cNvGraphicFramePr/>
+                <a:graphic xmlns:a="http://schemas.openxmlformats.org/drawingml/2006/main">
+                  <a:graphicData uri="http://schemas.microsoft.com/office/word/2010/wordprocessingGroup">
+                    <wpg:wgp>
+                      <wpg:cNvGrpSpPr/>
+                      <wpg:grpSpPr>
+                        <a:xfrm>
+                          <a:off x="0" y="0"/>
+                          <a:ext cx="5431790" cy="1962790"/>
+                          <a:chOff x="0" y="0"/>
+                          <a:chExt cx="6875073" cy="2484120"/>
+                        </a:xfrm>
+                      </wpg:grpSpPr>
+                      <wpg:grpSp>
+                        <wpg:cNvPr id="72" name="Group 72"/>
+                        <wpg:cNvGrpSpPr/>
+                        <wpg:grpSpPr>
+                          <a:xfrm>
+                            <a:off x="0" y="0"/>
+                            <a:ext cx="6875073" cy="2484120"/>
+                            <a:chOff x="0" y="0"/>
+                            <a:chExt cx="6875073" cy="2484120"/>
+                          </a:xfrm>
+                        </wpg:grpSpPr>
+                        <wps:wsp>
+                          <wps:cNvPr id="73" name="Rounded Rectangle 73"/>
+                          <wps:cNvSpPr/>
+                          <wps:spPr>
+                            <a:xfrm>
+                              <a:off x="0" y="1017915"/>
+                              <a:ext cx="1224951" cy="785001"/>
+                            </a:xfrm>
+                            <a:prstGeom prst="roundRect">
+                              <a:avLst/>
+                            </a:prstGeom>
+                            <a:ln>
+                              <a:solidFill>
+                                <a:schemeClr val="tx2"/>
+                              </a:solidFill>
+                            </a:ln>
+                          </wps:spPr>
+                          <wps:style>
+                            <a:lnRef idx="2">
+                              <a:schemeClr val="accent6"/>
+                            </a:lnRef>
+                            <a:fillRef idx="1">
+                              <a:schemeClr val="lt1"/>
+                            </a:fillRef>
+                            <a:effectRef idx="0">
+                              <a:schemeClr val="accent6"/>
+                            </a:effectRef>
+                            <a:fontRef idx="minor">
+                              <a:schemeClr val="dk1"/>
+                            </a:fontRef>
+                          </wps:style>
+                          <wps:txbx>
+                            <w:txbxContent>
+                              <w:p>
+                                <w:pPr>
+                                  <w:jc w:val="center"/>
+                                </w:pPr>
+                                <w:r>
+                                  <w:t>Client computers</w:t>
+                                </w:r>
+                              </w:p>
+                            </w:txbxContent>
+                          </wps:txbx>
+                          <wps:bodyPr rot="0" spcFirstLastPara="0" vertOverflow="overflow" horzOverflow="overflow" vert="horz" wrap="square" lIns="91440" tIns="45720" rIns="91440" bIns="45720" numCol="1" spcCol="0" rtlCol="0" fromWordArt="0" anchor="ctr" anchorCtr="0" forceAA="0" compatLnSpc="1">
+                            <a:prstTxWarp prst="textNoShape">
+                              <a:avLst/>
+                            </a:prstTxWarp>
+                            <a:noAutofit/>
+                          </wps:bodyPr>
+                        </wps:wsp>
+                        <wpg:grpSp>
+                          <wpg:cNvPr id="74" name="Group 74"/>
+                          <wpg:cNvGrpSpPr/>
+                          <wpg:grpSpPr>
+                            <a:xfrm>
+                              <a:off x="1761210" y="0"/>
+                              <a:ext cx="5113863" cy="2484120"/>
+                              <a:chOff x="-360888" y="0"/>
+                              <a:chExt cx="5113863" cy="2484120"/>
+                            </a:xfrm>
+                          </wpg:grpSpPr>
+                          <wps:wsp>
+                            <wps:cNvPr id="75" name="Rounded Rectangle 75"/>
+                            <wps:cNvSpPr/>
+                            <wps:spPr>
+                              <a:xfrm>
+                                <a:off x="-360888" y="0"/>
+                                <a:ext cx="5113863" cy="2484120"/>
+                              </a:xfrm>
+                              <a:prstGeom prst="roundRect">
+                                <a:avLst/>
+                              </a:prstGeom>
+                              <a:ln>
+                                <a:solidFill>
+                                  <a:schemeClr val="tx2"/>
+                                </a:solidFill>
+                              </a:ln>
+                            </wps:spPr>
+                            <wps:style>
+                              <a:lnRef idx="2">
+                                <a:schemeClr val="accent6"/>
+                              </a:lnRef>
+                              <a:fillRef idx="1">
+                                <a:schemeClr val="lt1"/>
+                              </a:fillRef>
+                              <a:effectRef idx="0">
+                                <a:schemeClr val="accent6"/>
+                              </a:effectRef>
+                              <a:fontRef idx="minor">
+                                <a:schemeClr val="dk1"/>
+                              </a:fontRef>
+                            </wps:style>
+                            <wps:bodyPr rot="0" spcFirstLastPara="0" vertOverflow="overflow" horzOverflow="overflow" vert="horz" wrap="square" lIns="91440" tIns="45720" rIns="91440" bIns="45720" numCol="1" spcCol="0" rtlCol="0" fromWordArt="0" anchor="ctr" anchorCtr="0" forceAA="0" compatLnSpc="1">
+                              <a:prstTxWarp prst="textNoShape">
+                                <a:avLst/>
+                              </a:prstTxWarp>
+                              <a:noAutofit/>
+                            </wps:bodyPr>
+                          </wps:wsp>
+                          <wps:wsp>
+                            <wps:cNvPr id="76" name="Rectangle 76"/>
+                            <wps:cNvSpPr/>
+                            <wps:spPr>
+                              <a:xfrm>
+                                <a:off x="-159607" y="215661"/>
+                                <a:ext cx="1453571" cy="2061210"/>
+                              </a:xfrm>
+                              <a:prstGeom prst="rect">
+                                <a:avLst/>
+                              </a:prstGeom>
+                              <a:ln>
+                                <a:solidFill>
+                                  <a:schemeClr val="tx2"/>
+                                </a:solidFill>
+                              </a:ln>
+                            </wps:spPr>
+                            <wps:style>
+                              <a:lnRef idx="2">
+                                <a:schemeClr val="accent6"/>
+                              </a:lnRef>
+                              <a:fillRef idx="1">
+                                <a:schemeClr val="lt1"/>
+                              </a:fillRef>
+                              <a:effectRef idx="0">
+                                <a:schemeClr val="accent6"/>
+                              </a:effectRef>
+                              <a:fontRef idx="minor">
+                                <a:schemeClr val="dk1"/>
+                              </a:fontRef>
+                            </wps:style>
+                            <wps:txbx>
+                              <w:txbxContent>
+                                <w:p>
+                                  <w:pPr>
+                                    <w:spacing w:line="240" w:lineRule="auto"/>
+                                    <w:jc w:val="center"/>
+                                  </w:pPr>
+                                  <w:r>
+                                    <w:t>JobRec Task Management</w:t>
+                                  </w:r>
+                                </w:p>
+                              </w:txbxContent>
+                            </wps:txbx>
+                            <wps:bodyPr rot="0" spcFirstLastPara="0" vertOverflow="overflow" horzOverflow="overflow" vert="vert270" wrap="square" lIns="91440" tIns="45720" rIns="91440" bIns="45720" numCol="1" spcCol="0" rtlCol="0" fromWordArt="0" anchor="ctr" anchorCtr="0" forceAA="0" compatLnSpc="1">
+                              <a:prstTxWarp prst="textNoShape">
+                                <a:avLst/>
+                              </a:prstTxWarp>
+                              <a:noAutofit/>
+                            </wps:bodyPr>
+                          </wps:wsp>
+                          <wps:wsp>
+                            <wps:cNvPr id="77" name="Rectangle 77"/>
+                            <wps:cNvSpPr/>
+                            <wps:spPr>
+                              <a:xfrm>
+                                <a:off x="1923651" y="215661"/>
+                                <a:ext cx="1406145" cy="629285"/>
+                              </a:xfrm>
+                              <a:prstGeom prst="rect">
+                                <a:avLst/>
+                              </a:prstGeom>
+                              <a:ln>
+                                <a:solidFill>
+                                  <a:schemeClr val="tx2"/>
+                                </a:solidFill>
+                              </a:ln>
+                            </wps:spPr>
+                            <wps:style>
+                              <a:lnRef idx="2">
+                                <a:schemeClr val="accent6"/>
+                              </a:lnRef>
+                              <a:fillRef idx="1">
+                                <a:schemeClr val="lt1"/>
+                              </a:fillRef>
+                              <a:effectRef idx="0">
+                                <a:schemeClr val="accent6"/>
+                              </a:effectRef>
+                              <a:fontRef idx="minor">
+                                <a:schemeClr val="dk1"/>
+                              </a:fontRef>
+                            </wps:style>
+                            <wps:txbx>
+                              <w:txbxContent>
+                                <w:p>
+                                  <w:pPr>
+                                    <w:jc w:val="center"/>
+                                  </w:pPr>
+                                  <w:r>
+                                    <w:t>Analyzation</w:t>
+                                  </w:r>
+                                </w:p>
+                              </w:txbxContent>
+                            </wps:txbx>
+                            <wps:bodyPr rot="0" spcFirstLastPara="0" vertOverflow="overflow" horzOverflow="overflow" vert="horz" wrap="square" lIns="91440" tIns="45720" rIns="91440" bIns="45720" numCol="1" spcCol="0" rtlCol="0" fromWordArt="0" anchor="ctr" anchorCtr="0" forceAA="0" compatLnSpc="1">
+                              <a:prstTxWarp prst="textNoShape">
+                                <a:avLst/>
+                              </a:prstTxWarp>
+                              <a:noAutofit/>
+                            </wps:bodyPr>
+                          </wps:wsp>
+                          <wps:wsp>
+                            <wps:cNvPr id="78" name="Rectangle 78"/>
+                            <wps:cNvSpPr/>
+                            <wps:spPr>
+                              <a:xfrm>
+                                <a:off x="1923651" y="931646"/>
+                                <a:ext cx="1406145" cy="1088118"/>
+                              </a:xfrm>
+                              <a:prstGeom prst="rect">
+                                <a:avLst/>
+                              </a:prstGeom>
+                              <a:ln>
+                                <a:solidFill>
+                                  <a:schemeClr val="tx2"/>
+                                </a:solidFill>
+                              </a:ln>
+                            </wps:spPr>
+                            <wps:style>
+                              <a:lnRef idx="2">
+                                <a:schemeClr val="accent6"/>
+                              </a:lnRef>
+                              <a:fillRef idx="1">
+                                <a:schemeClr val="lt1"/>
+                              </a:fillRef>
+                              <a:effectRef idx="0">
+                                <a:schemeClr val="accent6"/>
+                              </a:effectRef>
+                              <a:fontRef idx="minor">
+                                <a:schemeClr val="dk1"/>
+                              </a:fontRef>
+                            </wps:style>
+                            <wps:txbx>
+                              <w:txbxContent>
+                                <w:p>
+                                  <w:pPr>
+                                    <w:pStyle w:val="NoSpacing"/>
+                                    <w:jc w:val="center"/>
+                                  </w:pPr>
+                                  <w:r>
+                                    <w:t>JobRecAlg Comparer</w:t>
+                                  </w:r>
+                                </w:p>
+                              </w:txbxContent>
+                            </wps:txbx>
+                            <wps:bodyPr rot="0" spcFirstLastPara="0" vertOverflow="overflow" horzOverflow="overflow" vert="horz" wrap="square" lIns="91440" tIns="45720" rIns="91440" bIns="45720" numCol="1" spcCol="0" rtlCol="0" fromWordArt="0" anchor="ctr" anchorCtr="0" forceAA="0" compatLnSpc="1">
+                              <a:prstTxWarp prst="textNoShape">
+                                <a:avLst/>
+                              </a:prstTxWarp>
+                              <a:noAutofit/>
+                            </wps:bodyPr>
+                          </wps:wsp>
+                          <wps:wsp>
+                            <wps:cNvPr id="79" name="Can 79"/>
+                            <wps:cNvSpPr/>
+                            <wps:spPr>
+                              <a:xfrm>
+                                <a:off x="3786998" y="215661"/>
+                                <a:ext cx="801371" cy="2061210"/>
+                              </a:xfrm>
+                              <a:prstGeom prst="can">
+                                <a:avLst/>
+                              </a:prstGeom>
+                              <a:ln>
+                                <a:solidFill>
+                                  <a:schemeClr val="tx2"/>
+                                </a:solidFill>
+                              </a:ln>
+                            </wps:spPr>
+                            <wps:style>
+                              <a:lnRef idx="2">
+                                <a:schemeClr val="accent6"/>
+                              </a:lnRef>
+                              <a:fillRef idx="1">
+                                <a:schemeClr val="lt1"/>
+                              </a:fillRef>
+                              <a:effectRef idx="0">
+                                <a:schemeClr val="accent6"/>
+                              </a:effectRef>
+                              <a:fontRef idx="minor">
+                                <a:schemeClr val="dk1"/>
+                              </a:fontRef>
+                            </wps:style>
+                            <wps:txbx>
+                              <w:txbxContent>
+                                <w:p>
+                                  <w:pPr>
+                                    <w:jc w:val="center"/>
+                                  </w:pPr>
+                                  <w:r>
+                                    <w:t>Database</w:t>
+                                  </w:r>
+                                </w:p>
+                              </w:txbxContent>
+                            </wps:txbx>
+                            <wps:bodyPr rot="0" spcFirstLastPara="0" vertOverflow="overflow" horzOverflow="overflow" vert="vert270" wrap="square" lIns="91440" tIns="45720" rIns="91440" bIns="45720" numCol="1" spcCol="0" rtlCol="0" fromWordArt="0" anchor="ctr" anchorCtr="0" forceAA="0" compatLnSpc="1">
+                              <a:prstTxWarp prst="textNoShape">
+                                <a:avLst/>
+                              </a:prstTxWarp>
+                              <a:noAutofit/>
+                            </wps:bodyPr>
+                          </wps:wsp>
+                          <wps:wsp>
+                            <wps:cNvPr id="80" name="Straight Arrow Connector 80"/>
+                            <wps:cNvCnPr/>
+                            <wps:spPr>
+                              <a:xfrm flipV="1">
+                                <a:off x="1293963" y="2096219"/>
+                                <a:ext cx="2415396" cy="17253"/>
+                              </a:xfrm>
+                              <a:prstGeom prst="straightConnector1">
+                                <a:avLst/>
+                              </a:prstGeom>
+                              <a:ln>
+                                <a:solidFill>
+                                  <a:schemeClr val="tx2"/>
+                                </a:solidFill>
+                                <a:headEnd type="arrow"/>
+                                <a:tailEnd type="arrow"/>
+                              </a:ln>
+                            </wps:spPr>
+                            <wps:style>
+                              <a:lnRef idx="1">
+                                <a:schemeClr val="dk1"/>
+                              </a:lnRef>
+                              <a:fillRef idx="0">
+                                <a:schemeClr val="dk1"/>
+                              </a:fillRef>
+                              <a:effectRef idx="0">
+                                <a:schemeClr val="dk1"/>
+                              </a:effectRef>
+                              <a:fontRef idx="minor">
+                                <a:schemeClr val="tx1"/>
+                              </a:fontRef>
+                            </wps:style>
+                            <wps:bodyPr/>
+                          </wps:wsp>
+                          <wps:wsp>
+                            <wps:cNvPr id="81" name="Straight Arrow Connector 81"/>
+                            <wps:cNvCnPr/>
+                            <wps:spPr>
+                              <a:xfrm flipV="1">
+                                <a:off x="1293963" y="483078"/>
+                                <a:ext cx="549174" cy="8626"/>
+                              </a:xfrm>
+                              <a:prstGeom prst="straightConnector1">
+                                <a:avLst/>
+                              </a:prstGeom>
+                              <a:ln>
+                                <a:solidFill>
+                                  <a:schemeClr val="tx2"/>
+                                </a:solidFill>
+                                <a:tailEnd type="arrow"/>
+                              </a:ln>
+                            </wps:spPr>
+                            <wps:style>
+                              <a:lnRef idx="1">
+                                <a:schemeClr val="dk1"/>
+                              </a:lnRef>
+                              <a:fillRef idx="0">
+                                <a:schemeClr val="dk1"/>
+                              </a:fillRef>
+                              <a:effectRef idx="0">
+                                <a:schemeClr val="dk1"/>
+                              </a:effectRef>
+                              <a:fontRef idx="minor">
+                                <a:schemeClr val="tx1"/>
+                              </a:fontRef>
+                            </wps:style>
+                            <wps:bodyPr/>
+                          </wps:wsp>
+                          <wps:wsp>
+                            <wps:cNvPr id="82" name="Straight Arrow Connector 82"/>
+                            <wps:cNvCnPr/>
+                            <wps:spPr>
+                              <a:xfrm>
+                                <a:off x="3329797" y="491706"/>
+                                <a:ext cx="379071" cy="0"/>
+                              </a:xfrm>
+                              <a:prstGeom prst="straightConnector1">
+                                <a:avLst/>
+                              </a:prstGeom>
+                              <a:ln>
+                                <a:solidFill>
+                                  <a:schemeClr val="tx2"/>
+                                </a:solidFill>
+                                <a:headEnd type="arrow"/>
+                                <a:tailEnd type="arrow"/>
+                              </a:ln>
+                            </wps:spPr>
+                            <wps:style>
+                              <a:lnRef idx="1">
+                                <a:schemeClr val="dk1"/>
+                              </a:lnRef>
+                              <a:fillRef idx="0">
+                                <a:schemeClr val="dk1"/>
+                              </a:fillRef>
+                              <a:effectRef idx="0">
+                                <a:schemeClr val="dk1"/>
+                              </a:effectRef>
+                              <a:fontRef idx="minor">
+                                <a:schemeClr val="tx1"/>
+                              </a:fontRef>
+                            </wps:style>
+                            <wps:bodyPr/>
+                          </wps:wsp>
+                          <wps:wsp>
+                            <wps:cNvPr id="83" name="Straight Arrow Connector 83"/>
+                            <wps:cNvCnPr/>
+                            <wps:spPr>
+                              <a:xfrm>
+                                <a:off x="3329797" y="1345721"/>
+                                <a:ext cx="379071" cy="0"/>
+                              </a:xfrm>
+                              <a:prstGeom prst="straightConnector1">
+                                <a:avLst/>
+                              </a:prstGeom>
+                              <a:ln>
+                                <a:solidFill>
+                                  <a:schemeClr val="tx2"/>
+                                </a:solidFill>
+                                <a:headEnd type="arrow"/>
+                                <a:tailEnd type="arrow"/>
+                              </a:ln>
+                            </wps:spPr>
+                            <wps:style>
+                              <a:lnRef idx="1">
+                                <a:schemeClr val="dk1"/>
+                              </a:lnRef>
+                              <a:fillRef idx="0">
+                                <a:schemeClr val="dk1"/>
+                              </a:fillRef>
+                              <a:effectRef idx="0">
+                                <a:schemeClr val="dk1"/>
+                              </a:effectRef>
+                              <a:fontRef idx="minor">
+                                <a:schemeClr val="tx1"/>
+                              </a:fontRef>
+                            </wps:style>
+                            <wps:bodyPr/>
+                          </wps:wsp>
+                          <wps:wsp>
+                            <wps:cNvPr id="84" name="Straight Arrow Connector 84"/>
+                            <wps:cNvCnPr/>
+                            <wps:spPr>
+                              <a:xfrm>
+                                <a:off x="1293963" y="1440607"/>
+                                <a:ext cx="629687" cy="0"/>
+                              </a:xfrm>
+                              <a:prstGeom prst="straightConnector1">
+                                <a:avLst/>
+                              </a:prstGeom>
+                              <a:ln>
+                                <a:solidFill>
+                                  <a:schemeClr val="tx2"/>
+                                </a:solidFill>
+                                <a:tailEnd type="arrow"/>
+                              </a:ln>
+                            </wps:spPr>
+                            <wps:style>
+                              <a:lnRef idx="1">
+                                <a:schemeClr val="dk1"/>
+                              </a:lnRef>
+                              <a:fillRef idx="0">
+                                <a:schemeClr val="dk1"/>
+                              </a:fillRef>
+                              <a:effectRef idx="0">
+                                <a:schemeClr val="dk1"/>
+                              </a:effectRef>
+                              <a:fontRef idx="minor">
+                                <a:schemeClr val="tx1"/>
+                              </a:fontRef>
+                            </wps:style>
+                            <wps:bodyPr/>
+                          </wps:wsp>
+                        </wpg:grpSp>
+                      </wpg:grpSp>
+                      <wps:wsp>
+                        <wps:cNvPr id="85" name="Straight Arrow Connector 85"/>
+                        <wps:cNvCnPr/>
+                        <wps:spPr>
+                          <a:xfrm flipV="1">
+                            <a:off x="1319842" y="1112805"/>
+                            <a:ext cx="441367" cy="17253"/>
+                          </a:xfrm>
+                          <a:prstGeom prst="straightConnector1">
+                            <a:avLst/>
+                          </a:prstGeom>
+                          <a:ln>
+                            <a:solidFill>
+                              <a:schemeClr val="tx2"/>
+                            </a:solidFill>
+                            <a:tailEnd type="arrow"/>
+                          </a:ln>
+                        </wps:spPr>
+                        <wps:style>
+                          <a:lnRef idx="1">
+                            <a:schemeClr val="dk1"/>
+                          </a:lnRef>
+                          <a:fillRef idx="0">
+                            <a:schemeClr val="dk1"/>
+                          </a:fillRef>
+                          <a:effectRef idx="0">
+                            <a:schemeClr val="dk1"/>
+                          </a:effectRef>
+                          <a:fontRef idx="minor">
+                            <a:schemeClr val="tx1"/>
+                          </a:fontRef>
+                        </wps:style>
+                        <wps:bodyPr/>
+                      </wps:wsp>
+                      <wps:wsp>
+                        <wps:cNvPr id="86" name="Straight Arrow Connector 86"/>
+                        <wps:cNvCnPr/>
+                        <wps:spPr>
+                          <a:xfrm flipH="1" flipV="1">
+                            <a:off x="1319845" y="1544122"/>
+                            <a:ext cx="441365" cy="146499"/>
+                          </a:xfrm>
+                          <a:prstGeom prst="straightConnector1">
+                            <a:avLst/>
+                          </a:prstGeom>
+                          <a:ln>
+                            <a:solidFill>
+                              <a:schemeClr val="tx2"/>
+                            </a:solidFill>
+                            <a:tailEnd type="arrow"/>
+                          </a:ln>
+                        </wps:spPr>
+                        <wps:style>
+                          <a:lnRef idx="1">
+                            <a:schemeClr val="dk1"/>
+                          </a:lnRef>
+                          <a:fillRef idx="0">
+                            <a:schemeClr val="dk1"/>
+                          </a:fillRef>
+                          <a:effectRef idx="0">
+                            <a:schemeClr val="dk1"/>
+                          </a:effectRef>
+                          <a:fontRef idx="minor">
+                            <a:schemeClr val="tx1"/>
+                          </a:fontRef>
+                        </wps:style>
+                        <wps:bodyPr/>
+                      </wps:wsp>
+                    </wpg:wgp>
+                  </a:graphicData>
+                </a:graphic>
+              </wp:inline>
+            </w:drawing>
+          </mc:Choice>
+          <mc:Fallback>
+            <w:pict>
+              <v:group w14:anchorId="3EF091A0" id="Group 71" o:spid="_x0000_s1050" style="width:427.7pt;height:154.55pt;mso-position-horizontal-relative:char;mso-position-vertical-relative:line" coordsize="68750,24841" o:gfxdata="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">
+                <v:group id="Group 72" o:spid="_x0000_s1051" style="position:absolute;width:68750;height:24841" coordsize="68750,24841" o:gfxdata="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">
+                  <v:roundrect id="Rounded Rectangle 73" o:spid="_x0000_s1052" style="position:absolute;top:10179;width:12249;height:7850;visibility:visible;mso-wrap-style:square;v-text-anchor:middle" arcsize="10923f" o:gfxdata="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" fillcolor="white [3201]" strokecolor="#44546a [3215]" strokeweight="1pt">
+                    <v:stroke joinstyle="miter"/>
+                    <v:textbox>
+                      <w:txbxContent>
+                        <w:p>
+                          <w:pPr>
+                            <w:jc w:val="center"/>
+                          </w:pPr>
+                          <w:r>
+                            <w:t>Client computers</w:t>
+                          </w:r>
+                        </w:p>
+                      </w:txbxContent>
+                    </v:textbox>
+                  </v:roundrect>
+                  <v:group id="Group 74" o:spid="_x0000_s1053" style="position:absolute;left:17612;width:51138;height:24841" coordorigin="-3608" coordsize="51138,24841" o:gfxdata="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">
+                    <v:roundrect id="Rounded Rectangle 75" o:spid="_x0000_s1054" style="position:absolute;left:-3608;width:51137;height:24841;visibility:visible;mso-wrap-style:square;v-text-anchor:middle" arcsize="10923f" o:gfxdata="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" fillcolor="white [3201]" strokecolor="#44546a [3215]" strokeweight="1pt">
+                      <v:stroke joinstyle="miter"/>
+                    </v:roundrect>
+                    <v:rect id="Rectangle 76" o:spid="_x0000_s1055" style="position:absolute;left:-1596;top:2156;width:14535;height:20612;visibility:visible;mso-wrap-style:square;v-text-anchor:middle" o:gfxdata="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" fillcolor="white [3201]" strokecolor="#44546a [3215]" strokeweight="1pt">
+                      <v:textbox style="layout-flow:vertical;mso-layout-flow-alt:bottom-to-top">
+                        <w:txbxContent>
+                          <w:p>
+                            <w:pPr>
+                              <w:spacing w:line="240" w:lineRule="auto"/>
+                              <w:jc w:val="center"/>
+                            </w:pPr>
+                            <w:r>
+                              <w:t>JobRec Task Management</w:t>
+                            </w:r>
+                          </w:p>
+                        </w:txbxContent>
+                      </v:textbox>
+                    </v:rect>
+                    <v:rect id="Rectangle 77" o:spid="_x0000_s1056" style="position:absolute;left:19236;top:2156;width:14061;height:6293;visibility:visible;mso-wrap-style:square;v-text-anchor:middle" o:gfxdata="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" fillcolor="white [3201]" strokecolor="#44546a [3215]" strokeweight="1pt">
+                      <v:textbox>
+                        <w:txbxContent>
+                          <w:p>
+                            <w:pPr>
+                              <w:jc w:val="center"/>
+                            </w:pPr>
+                            <w:r>
+                              <w:t>Analyzation</w:t>
+                            </w:r>
+                          </w:p>
+                        </w:txbxContent>
+                      </v:textbox>
+                    </v:rect>
+                    <v:rect id="Rectangle 78" o:spid="_x0000_s1057" style="position:absolute;left:19236;top:9316;width:14061;height:10881;visibility:visible;mso-wrap-style:square;v-text-anchor:middle" o:gfxdata="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" fillcolor="white [3201]" strokecolor="#44546a [3215]" strokeweight="1pt">
+                      <v:textbox>
+                        <w:txbxContent>
+                          <w:p>
+                            <w:pPr>
+                              <w:pStyle w:val="NoSpacing"/>
+                              <w:jc w:val="center"/>
+                            </w:pPr>
+                            <w:r>
+                              <w:t>JobRecAlg Comparer</w:t>
+                            </w:r>
+                          </w:p>
+                        </w:txbxContent>
+                      </v:textbox>
+                    </v:rect>
+                    <v:shape id="Can 79" o:spid="_x0000_s1058" type="#_x0000_t22" style="position:absolute;left:37869;top:2156;width:8014;height:20612;visibility:visible;mso-wrap-style:square;v-text-anchor:middle" o:gfxdata="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" adj="2099" fillcolor="white [3201]" strokecolor="#44546a [3215]" strokeweight="1pt">
+                      <v:stroke joinstyle="miter"/>
+                      <v:textbox style="layout-flow:vertical;mso-layout-flow-alt:bottom-to-top">
+                        <w:txbxContent>
+                          <w:p>
+                            <w:pPr>
+                              <w:jc w:val="center"/>
+                            </w:pPr>
+                            <w:r>
+                              <w:t>Database</w:t>
+                            </w:r>
+                          </w:p>
+                        </w:txbxContent>
+                      </v:textbox>
+                    </v:shape>
+                    <v:shapetype id="_x0000_t32" coordsize="21600,21600" o:spt="32" o:oned="t" path="m,l21600,21600e" filled="f">
+                      <v:path arrowok="t" fillok="f" o:connecttype="none"/>
+                      <o:lock v:ext="edit" shapetype="t"/>
+                    </v:shapetype>
+                    <v:shape id="Straight Arrow Connector 80" o:spid="_x0000_s1059" type="#_x0000_t32" style="position:absolute;left:12939;top:20962;width:24154;height:172;flip:y;visibility:visible;mso-wrap-style:square" o:connectortype="straight" o:gfxdata="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" strokecolor="#44546a [3215]" strokeweight=".5pt">
+                      <v:stroke startarrow="open" endarrow="open" joinstyle="miter"/>
+                    </v:shape>
+                    <v:shape id="Straight Arrow Connector 81" o:spid="_x0000_s1060" type="#_x0000_t32" style="position:absolute;left:12939;top:4830;width:5492;height:87;flip:y;visibility:visible;mso-wrap-style:square" o:connectortype="straight" o:gfxdata="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" strokecolor="#44546a [3215]" strokeweight=".5pt">
+                      <v:stroke endarrow="open" joinstyle="miter"/>
+                    </v:shape>
+                    <v:shape id="Straight Arrow Connector 82" o:spid="_x0000_s1061" type="#_x0000_t32" style="position:absolute;left:33297;top:4917;width:3791;height:0;visibility:visible;mso-wrap-style:square" o:connectortype="straight" o:gfxdata="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" strokecolor="#44546a [3215]" strokeweight=".5pt">
+                      <v:stroke startarrow="open" endarrow="open" joinstyle="miter"/>
+                    </v:shape>
+                    <v:shape id="Straight Arrow Connector 83" o:spid="_x0000_s1062" type="#_x0000_t32" style="position:absolute;left:33297;top:13457;width:3791;height:0;visibility:visible;mso-wrap-style:square" o:connectortype="straight" o:gfxdata="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" strokecolor="#44546a [3215]" strokeweight=".5pt">
+                      <v:stroke startarrow="open" endarrow="open" joinstyle="miter"/>
+                    </v:shape>
+                    <v:shape id="Straight Arrow Connector 84" o:spid="_x0000_s1063" type="#_x0000_t32" style="position:absolute;left:12939;top:14406;width:6297;height:0;visibility:visible;mso-wrap-style:square" o:connectortype="straight" o:gfxdata="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" strokecolor="#44546a [3215]" strokeweight=".5pt">
+                      <v:stroke endarrow="open" joinstyle="miter"/>
+                    </v:shape>
+                  </v:group>
+                </v:group>
+                <v:shape id="Straight Arrow Connector 85" o:spid="_x0000_s1064" type="#_x0000_t32" style="position:absolute;left:13198;top:11128;width:4414;height:172;flip:y;visibility:visible;mso-wrap-style:square" o:connectortype="straight" o:gfxdata="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" strokecolor="#44546a [3215]" strokeweight=".5pt">
+                  <v:stroke endarrow="open" joinstyle="miter"/>
+                </v:shape>
+                <v:shape id="Straight Arrow Connector 86" o:spid="_x0000_s1065" type="#_x0000_t32" style="position:absolute;left:13198;top:15441;width:4414;height:1465;flip:x y;visibility:visible;mso-wrap-style:square" o:connectortype="straight" o:gfxdata="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" strokecolor="#44546a [3215]" strokeweight=".5pt">
+                  <v:stroke endarrow="open" joinstyle="miter"/>
+                </v:shape>
+                <w10:anchorlock/>
+              </v:group>
+            </w:pict>
+          </mc:Fallback>
+        </mc:AlternateContent>
+      </w:r>
+    </w:p>
+    <w:p>
+      <w:pPr>
+        <w:pStyle w:val="Heading2"/>
+        <w:numPr>
+          <w:ilvl w:val="0"/>
+          <w:numId w:val="7"/>
+        </w:numPr>
+        <w:spacing w:line="360" w:lineRule="auto"/>
+        <w:rPr>
+          <w:color w:val="auto"/>
+        </w:rPr>
+      </w:pPr>
+      <w:bookmarkStart w:id="5" w:name="_Toc456071862"/>
+      <w:r>
+        <w:rPr>
+          <w:color w:val="auto"/>
+        </w:rPr>
+        <w:t xml:space="preserve">Project </w:t>
+      </w:r>
+      <w:r>
+        <w:rPr>
+          <w:color w:val="auto"/>
+        </w:rPr>
+        <w:t>JobRecAlg</w:t>
+      </w:r>
+      <w:r>
+        <w:rPr>
+          <w:color w:val="auto"/>
+        </w:rPr>
+        <w:t>Comparer</w:t>
+      </w:r>
+      <w:bookmarkEnd w:id="5"/>
+    </w:p>
+    <w:p>
+      <w:pPr>
+        <w:spacing w:line="360" w:lineRule="auto"/>
+      </w:pPr>
+      <w:r>
+        <w:t>Cấu trúc thư mục và package trong project</w:t>
+      </w:r>
+    </w:p>
+    <w:p>
+      <w:pPr>
+        <w:spacing w:line="360" w:lineRule="auto"/>
+      </w:pPr>
+      <w:r>
+        <w:rPr>
+          <w:lang w:val="en-GB" w:eastAsia="en-GB"/>
+        </w:rPr>
         <w:drawing>
-          <wp:inline distT="0" distB="0" distL="0" distR="0" wp14:anchorId="49E8F678" wp14:editId="09444425">
-            <wp:extent cx="5431790" cy="2161540"/>
-            <wp:effectExtent l="19050" t="19050" r="16510" b="10160"/>
-            <wp:docPr id="33" name="Picture 33"/>
+          <wp:inline distT="0" distB="0" distL="0" distR="0" wp14:anchorId="20EAD6E6" wp14:editId="6C430820">
+            <wp:extent cx="2647619" cy="2704762"/>
+            <wp:effectExtent l="19050" t="19050" r="19685" b="19685"/>
+            <wp:docPr id="31" name="Picture 31"/>
             <wp:cNvGraphicFramePr>
               <a:graphicFrameLocks xmlns:a="http://schemas.openxmlformats.org/drawingml/2006/main" noChangeAspect="1"/>
             </wp:cNvGraphicFramePr>
@@ -2788,7 +3254,7 @@
                   <pic:spPr>
                     <a:xfrm>
                       <a:off x="0" y="0"/>
-                      <a:ext cx="5431790" cy="2161540"/>
+                      <a:ext cx="2647619" cy="2704762"/>
                     </a:xfrm>
                     <a:prstGeom prst="rect">
                       <a:avLst/>
@@ -2807,20 +3273,239 @@
       </w:r>
     </w:p>
     <w:p>
-      <w:r>
-        <w:t>Mô hình DFD cấp 1</w:t>
-      </w:r>
-    </w:p>
-    <w:p>
+      <w:pPr>
+        <w:spacing w:line="360" w:lineRule="auto"/>
+      </w:pPr>
+      <w:r>
+        <w:t>Mô tả các package và folder:</w:t>
+      </w:r>
+    </w:p>
+    <w:p>
+      <w:pPr>
+        <w:pStyle w:val="ListParagraph"/>
+        <w:numPr>
+          <w:ilvl w:val="1"/>
+          <w:numId w:val="3"/>
+        </w:numPr>
+        <w:spacing w:line="360" w:lineRule="auto"/>
+      </w:pPr>
+      <w:r>
+        <w:lastRenderedPageBreak/>
+        <w:t>src.</w:t>
+      </w:r>
+      <w:r>
+        <w:t>app: chứa main class thực thi chương trình</w:t>
+      </w:r>
+    </w:p>
+    <w:p>
+      <w:pPr>
+        <w:pStyle w:val="ListParagraph"/>
+        <w:numPr>
+          <w:ilvl w:val="1"/>
+          <w:numId w:val="3"/>
+        </w:numPr>
+        <w:spacing w:line="360" w:lineRule="auto"/>
+      </w:pPr>
+      <w:r>
+        <w:t>src.</w:t>
+      </w:r>
+      <w:r>
+        <w:t>dto: chứa các class dto</w:t>
+      </w:r>
+    </w:p>
+    <w:p>
+      <w:pPr>
+        <w:pStyle w:val="ListParagraph"/>
+        <w:numPr>
+          <w:ilvl w:val="1"/>
+          <w:numId w:val="3"/>
+        </w:numPr>
+        <w:spacing w:line="360" w:lineRule="auto"/>
+      </w:pPr>
+      <w:r>
+        <w:t>src.</w:t>
+      </w:r>
+      <w:r>
+        <w:t xml:space="preserve">algorithms: chứa 3 package </w:t>
+      </w:r>
+      <w:r>
+        <w:t xml:space="preserve">con và 1 abstract class </w:t>
+      </w:r>
+      <w:r>
+        <w:t>về thuật toán gồm:</w:t>
+      </w:r>
+    </w:p>
+    <w:p>
+      <w:pPr>
+        <w:pStyle w:val="ListParagraph"/>
+        <w:numPr>
+          <w:ilvl w:val="2"/>
+          <w:numId w:val="3"/>
+        </w:numPr>
+        <w:spacing w:line="360" w:lineRule="auto"/>
+      </w:pPr>
+      <w:r>
+        <w:t>abstract class RecommendationAlgorithm: class cha chứa các phương thức thiết lập đầu vào và ra của dataset, class này dùng cho các class cài đặt thuật toán kế thừa.</w:t>
+      </w:r>
+    </w:p>
+    <w:p>
+      <w:pPr>
+        <w:pStyle w:val="ListParagraph"/>
+        <w:numPr>
+          <w:ilvl w:val="2"/>
+          <w:numId w:val="3"/>
+        </w:numPr>
+        <w:spacing w:line="360" w:lineRule="auto"/>
+      </w:pPr>
+      <w:r>
+        <w:t>src.algorithms.</w:t>
+      </w:r>
+      <w:r>
+        <w:t>c</w:t>
+      </w:r>
+      <w:r>
+        <w:t>ollaborativeFiltering</w:t>
+      </w:r>
+      <w:r>
+        <w:t>: chứa class cài đặt thuật toán collaborative filtering</w:t>
+      </w:r>
+    </w:p>
+    <w:p>
+      <w:pPr>
+        <w:pStyle w:val="ListParagraph"/>
+        <w:numPr>
+          <w:ilvl w:val="2"/>
+          <w:numId w:val="3"/>
+        </w:numPr>
+        <w:spacing w:line="360" w:lineRule="auto"/>
+      </w:pPr>
+      <w:r>
+        <w:t>src.algorithms.</w:t>
+      </w:r>
+      <w:r>
+        <w:t>content</w:t>
+      </w:r>
+      <w:r>
+        <w:t>B</w:t>
+      </w:r>
+      <w:r>
+        <w:t>ased: chứa class cài đặt thuật toán content-based</w:t>
+      </w:r>
+    </w:p>
+    <w:p>
+      <w:pPr>
+        <w:pStyle w:val="ListParagraph"/>
+        <w:numPr>
+          <w:ilvl w:val="2"/>
+          <w:numId w:val="3"/>
+        </w:numPr>
+        <w:spacing w:line="360" w:lineRule="auto"/>
+      </w:pPr>
+      <w:r>
+        <w:t>src.algorithms.</w:t>
+      </w:r>
+      <w:r>
+        <w:t>hybrid: chứa class cài đặt thuật toán hybrid</w:t>
+      </w:r>
+    </w:p>
+    <w:p>
+      <w:pPr>
+        <w:pStyle w:val="ListParagraph"/>
+        <w:numPr>
+          <w:ilvl w:val="1"/>
+          <w:numId w:val="3"/>
+        </w:numPr>
+        <w:spacing w:line="360" w:lineRule="auto"/>
+      </w:pPr>
+      <w:r>
+        <w:t>src.</w:t>
+      </w:r>
+      <w:r>
+        <w:t>datapreparer: chứa các class tiền xử lý dữ liệu trước khi đưa vào cho các thuật toán chạy</w:t>
+      </w:r>
+    </w:p>
+    <w:p>
+      <w:pPr>
+        <w:pStyle w:val="ListParagraph"/>
+        <w:numPr>
+          <w:ilvl w:val="1"/>
+          <w:numId w:val="3"/>
+        </w:numPr>
+        <w:spacing w:line="360" w:lineRule="auto"/>
+      </w:pPr>
+      <w:r>
+        <w:t>src.</w:t>
+      </w:r>
+      <w:r>
+        <w:t>evaluate: chứa các class cài đặt việc so sánh thuật toán.</w:t>
+      </w:r>
+    </w:p>
+    <w:p>
+      <w:pPr>
+        <w:pStyle w:val="ListParagraph"/>
+        <w:numPr>
+          <w:ilvl w:val="0"/>
+          <w:numId w:val="3"/>
+        </w:numPr>
+        <w:spacing w:line="360" w:lineRule="auto"/>
+      </w:pPr>
+      <w:r>
+        <w:t>Thư mục lib: chứa các thư viện của project</w:t>
+      </w:r>
+      <w:r>
+        <w:br w:type="page"/>
+      </w:r>
+    </w:p>
+    <w:p>
+      <w:pPr>
+        <w:pStyle w:val="Heading2"/>
+        <w:numPr>
+          <w:ilvl w:val="0"/>
+          <w:numId w:val="7"/>
+        </w:numPr>
+        <w:spacing w:line="360" w:lineRule="auto"/>
+        <w:rPr>
+          <w:color w:val="auto"/>
+        </w:rPr>
+      </w:pPr>
+      <w:bookmarkStart w:id="6" w:name="_Toc456071863"/>
+      <w:r>
+        <w:rPr>
+          <w:color w:val="auto"/>
+        </w:rPr>
+        <w:lastRenderedPageBreak/>
+        <w:t xml:space="preserve">Project </w:t>
+      </w:r>
+      <w:r>
+        <w:rPr>
+          <w:color w:val="auto"/>
+        </w:rPr>
+        <w:t>JobRecTaskManagement</w:t>
+      </w:r>
+      <w:bookmarkEnd w:id="6"/>
+    </w:p>
+    <w:p>
+      <w:pPr>
+        <w:spacing w:line="360" w:lineRule="auto"/>
+      </w:pPr>
+      <w:r>
+        <w:t>Cấu trúc thư mục và package trong project</w:t>
+      </w:r>
+    </w:p>
+    <w:p>
+      <w:pPr>
+        <w:spacing w:line="360" w:lineRule="auto"/>
+        <w:ind w:firstLine="2160"/>
+      </w:pPr>
       <w:r>
         <w:rPr>
           <w:lang w:val="en-GB" w:eastAsia="en-GB"/>
         </w:rPr>
         <w:drawing>
-          <wp:inline distT="0" distB="0" distL="0" distR="0" wp14:anchorId="1AF6FE29" wp14:editId="10811FA6">
-            <wp:extent cx="5431790" cy="3406775"/>
-            <wp:effectExtent l="19050" t="19050" r="16510" b="22225"/>
-            <wp:docPr id="35" name="Picture 35"/>
+          <wp:inline distT="0" distB="0" distL="0" distR="0" wp14:anchorId="629B93E8" wp14:editId="058614DC">
+            <wp:extent cx="2333333" cy="5295238"/>
+            <wp:effectExtent l="19050" t="19050" r="10160" b="20320"/>
+            <wp:docPr id="1" name="Picture 1"/>
             <wp:cNvGraphicFramePr>
               <a:graphicFrameLocks xmlns:a="http://schemas.openxmlformats.org/drawingml/2006/main" noChangeAspect="1"/>
             </wp:cNvGraphicFramePr>
@@ -2840,7 +3525,7 @@
                   <pic:spPr>
                     <a:xfrm>
                       <a:off x="0" y="0"/>
-                      <a:ext cx="5431790" cy="3406775"/>
+                      <a:ext cx="2333333" cy="5295238"/>
                     </a:xfrm>
                     <a:prstGeom prst="rect">
                       <a:avLst/>
@@ -2859,21 +3544,429 @@
       </w:r>
     </w:p>
     <w:p>
-      <w:r>
-        <w:t>DFD cấp 2 (JobRecSysWeb)</w:t>
-      </w:r>
-    </w:p>
-    <w:p>
+      <w:pPr>
+        <w:pStyle w:val="ListParagraph"/>
+        <w:spacing w:line="360" w:lineRule="auto"/>
+        <w:ind w:left="1440" w:hanging="360"/>
+      </w:pPr>
+      <w:r>
+        <w:t>Mô tả các package và folder:</w:t>
+      </w:r>
+    </w:p>
+    <w:p>
+      <w:pPr>
+        <w:pStyle w:val="ListParagraph"/>
+        <w:numPr>
+          <w:ilvl w:val="0"/>
+          <w:numId w:val="2"/>
+        </w:numPr>
+        <w:spacing w:line="360" w:lineRule="auto"/>
+      </w:pPr>
+      <w:r>
+        <w:rPr>
+          <w:b/>
+        </w:rPr>
+        <w:t>Package src/main/java</w:t>
+      </w:r>
+      <w:r>
+        <w:t>: là package chính chứa toàn bộ các package trong project gồm:</w:t>
+      </w:r>
+    </w:p>
+    <w:p>
+      <w:pPr>
+        <w:pStyle w:val="ListParagraph"/>
+        <w:numPr>
+          <w:ilvl w:val="1"/>
+          <w:numId w:val="2"/>
+        </w:numPr>
+        <w:spacing w:line="360" w:lineRule="auto"/>
+      </w:pPr>
+      <w:r>
+        <w:t>uit.se.recsys.</w:t>
+      </w:r>
+      <w:r>
+        <w:t>c</w:t>
+      </w:r>
+      <w:r>
+        <w:t>ontroller: chứa các file controller</w:t>
+      </w:r>
+    </w:p>
+    <w:p>
+      <w:pPr>
+        <w:pStyle w:val="ListParagraph"/>
+        <w:numPr>
+          <w:ilvl w:val="1"/>
+          <w:numId w:val="2"/>
+        </w:numPr>
+        <w:spacing w:line="360" w:lineRule="auto"/>
+      </w:pPr>
+      <w:r>
+        <w:t>uit.se.recsys.</w:t>
+      </w:r>
+      <w:r>
+        <w:t>b</w:t>
+      </w:r>
+      <w:r>
+        <w:t>ean: chứa các file java bean</w:t>
+      </w:r>
+    </w:p>
+    <w:p>
+      <w:pPr>
+        <w:pStyle w:val="ListParagraph"/>
+        <w:numPr>
+          <w:ilvl w:val="1"/>
+          <w:numId w:val="2"/>
+        </w:numPr>
+        <w:spacing w:line="360" w:lineRule="auto"/>
+      </w:pPr>
+      <w:r>
+        <w:t>uit.se.recsys.</w:t>
+      </w:r>
+      <w:r>
+        <w:t>dao</w:t>
+      </w:r>
+      <w:r>
+        <w:t>: chứ</w:t>
+      </w:r>
+      <w:r>
+        <w:t xml:space="preserve">a các class java </w:t>
+      </w:r>
+      <w:r>
+        <w:t>tương tác với database</w:t>
+      </w:r>
+    </w:p>
+    <w:p>
+      <w:pPr>
+        <w:pStyle w:val="ListParagraph"/>
+        <w:numPr>
+          <w:ilvl w:val="1"/>
+          <w:numId w:val="2"/>
+        </w:numPr>
+        <w:spacing w:line="360" w:lineRule="auto"/>
+      </w:pPr>
+      <w:r>
+        <w:lastRenderedPageBreak/>
+        <w:t>uit.se.recsys.</w:t>
+      </w:r>
+      <w:r>
+        <w:t>bo</w:t>
+      </w:r>
+      <w:r>
+        <w:t xml:space="preserve">: chứa các </w:t>
+      </w:r>
+      <w:r>
+        <w:t>class</w:t>
+      </w:r>
+      <w:r>
+        <w:t xml:space="preserve"> xử lý</w:t>
+      </w:r>
+      <w:r>
+        <w:t xml:space="preserve"> nghiệp vụ</w:t>
+      </w:r>
+    </w:p>
+    <w:p>
+      <w:pPr>
+        <w:pStyle w:val="ListParagraph"/>
+        <w:numPr>
+          <w:ilvl w:val="1"/>
+          <w:numId w:val="2"/>
+        </w:numPr>
+        <w:spacing w:line="360" w:lineRule="auto"/>
+      </w:pPr>
+      <w:r>
+        <w:t>uit.se.recsys.</w:t>
+      </w:r>
+      <w:r>
+        <w:t>u</w:t>
+      </w:r>
+      <w:r>
+        <w:t xml:space="preserve">tils: chứa các </w:t>
+      </w:r>
+      <w:r>
+        <w:t>class</w:t>
+      </w:r>
+      <w:r>
+        <w:t xml:space="preserve"> tiện ích</w:t>
+      </w:r>
+    </w:p>
+    <w:p>
+      <w:pPr>
+        <w:pStyle w:val="ListParagraph"/>
+        <w:numPr>
+          <w:ilvl w:val="0"/>
+          <w:numId w:val="2"/>
+        </w:numPr>
+        <w:spacing w:line="360" w:lineRule="auto"/>
+      </w:pPr>
+      <w:r>
+        <w:rPr>
+          <w:b/>
+        </w:rPr>
+        <w:t>Package src/main/resources</w:t>
+      </w:r>
+      <w:r>
+        <w:t>: là package chứa các file tài nguyên của chương trình. Package này chứa folder quan trọng sau:</w:t>
+      </w:r>
+    </w:p>
+    <w:p>
+      <w:pPr>
+        <w:pStyle w:val="ListParagraph"/>
+        <w:numPr>
+          <w:ilvl w:val="1"/>
+          <w:numId w:val="2"/>
+        </w:numPr>
+        <w:spacing w:line="360" w:lineRule="auto"/>
+      </w:pPr>
+      <w:r>
+        <w:t>Config: chứa các file config cho hệ thống gồm:</w:t>
+      </w:r>
+    </w:p>
+    <w:p>
+      <w:pPr>
+        <w:pStyle w:val="ListParagraph"/>
+        <w:numPr>
+          <w:ilvl w:val="2"/>
+          <w:numId w:val="2"/>
+        </w:numPr>
+        <w:spacing w:line="360" w:lineRule="auto"/>
+      </w:pPr>
+      <w:r>
+        <w:t>File message.properties: là file chứa các thông báo lỗi dùng xuất ra màn hình cho người dùng</w:t>
+      </w:r>
+    </w:p>
+    <w:p>
+      <w:pPr>
+        <w:pStyle w:val="ListParagraph"/>
+        <w:numPr>
+          <w:ilvl w:val="2"/>
+          <w:numId w:val="2"/>
+        </w:numPr>
+        <w:spacing w:line="360" w:lineRule="auto"/>
+      </w:pPr>
+      <w:r>
+        <w:t>File webDBConfig.properties: là file chứa các thông tin cấu hình kết nối đến mysql server.</w:t>
+      </w:r>
+    </w:p>
+    <w:p>
+      <w:pPr>
+        <w:pStyle w:val="ListParagraph"/>
+        <w:numPr>
+          <w:ilvl w:val="0"/>
+          <w:numId w:val="2"/>
+        </w:numPr>
+        <w:spacing w:line="360" w:lineRule="auto"/>
+      </w:pPr>
+      <w:r>
+        <w:rPr>
+          <w:b/>
+        </w:rPr>
+        <w:t>Package src/main/webapp</w:t>
+      </w:r>
+      <w:r>
+        <w:t>: gồm các file và folder liên quan đến phần cấu hình project và các views trong project:</w:t>
+      </w:r>
+    </w:p>
+    <w:p>
+      <w:pPr>
+        <w:pStyle w:val="ListParagraph"/>
+        <w:numPr>
+          <w:ilvl w:val="1"/>
+          <w:numId w:val="2"/>
+        </w:numPr>
+        <w:spacing w:line="360" w:lineRule="auto"/>
+      </w:pPr>
+      <w:r>
+        <w:t>Folder resources: chứa tài nguyên của project sử dụng để hổ trợ lập trình giao diện website:</w:t>
+      </w:r>
+    </w:p>
+    <w:p>
+      <w:pPr>
+        <w:pStyle w:val="ListParagraph"/>
+        <w:numPr>
+          <w:ilvl w:val="2"/>
+          <w:numId w:val="2"/>
+        </w:numPr>
+        <w:spacing w:line="360" w:lineRule="auto"/>
+      </w:pPr>
+      <w:r>
+        <w:t>Thư mục css: chứa các file .css</w:t>
+      </w:r>
+    </w:p>
+    <w:p>
+      <w:pPr>
+        <w:pStyle w:val="ListParagraph"/>
+        <w:numPr>
+          <w:ilvl w:val="2"/>
+          <w:numId w:val="2"/>
+        </w:numPr>
+        <w:spacing w:line="360" w:lineRule="auto"/>
+      </w:pPr>
+      <w:r>
+        <w:t>Thư mục js: chứa các file .js</w:t>
+      </w:r>
+    </w:p>
+    <w:p>
+      <w:pPr>
+        <w:pStyle w:val="ListParagraph"/>
+        <w:numPr>
+          <w:ilvl w:val="2"/>
+          <w:numId w:val="2"/>
+        </w:numPr>
+        <w:spacing w:line="360" w:lineRule="auto"/>
+      </w:pPr>
+      <w:r>
+        <w:t>Thư mục images: chứa các hình ảnh</w:t>
+      </w:r>
+    </w:p>
+    <w:p>
+      <w:pPr>
+        <w:pStyle w:val="ListParagraph"/>
+        <w:numPr>
+          <w:ilvl w:val="2"/>
+          <w:numId w:val="2"/>
+        </w:numPr>
+        <w:spacing w:line="360" w:lineRule="auto"/>
+      </w:pPr>
+      <w:r>
+        <w:t>Thư mục libs: chứa các thư viện của các bên thứ 3 hỗ trợ làm giao diện web.</w:t>
+      </w:r>
+    </w:p>
+    <w:p>
+      <w:pPr>
+        <w:pStyle w:val="ListParagraph"/>
+        <w:numPr>
+          <w:ilvl w:val="1"/>
+          <w:numId w:val="2"/>
+        </w:numPr>
+        <w:spacing w:line="360" w:lineRule="auto"/>
+      </w:pPr>
+      <w:r>
+        <w:t>Folder WEB-INF: chứa các file cấu hình:</w:t>
+      </w:r>
+    </w:p>
+    <w:p>
+      <w:pPr>
+        <w:pStyle w:val="ListParagraph"/>
+        <w:numPr>
+          <w:ilvl w:val="2"/>
+          <w:numId w:val="2"/>
+        </w:numPr>
+        <w:spacing w:line="360" w:lineRule="auto"/>
+      </w:pPr>
+      <w:r>
+        <w:t>Spring/appServlet/servlet-context.xml: cấu hình các bean cho ứng dụng web (web bean)</w:t>
+      </w:r>
+    </w:p>
+    <w:p>
+      <w:pPr>
+        <w:pStyle w:val="ListParagraph"/>
+        <w:numPr>
+          <w:ilvl w:val="2"/>
+          <w:numId w:val="2"/>
+        </w:numPr>
+        <w:spacing w:line="360" w:lineRule="auto"/>
+      </w:pPr>
+      <w:r>
+        <w:t>Spring/root-context.xml: cấu hình các bean cho toàn ứng dụng (non-web bean)</w:t>
+      </w:r>
+    </w:p>
+    <w:p>
+      <w:pPr>
+        <w:pStyle w:val="ListParagraph"/>
+        <w:numPr>
+          <w:ilvl w:val="2"/>
+          <w:numId w:val="2"/>
+        </w:numPr>
+        <w:spacing w:line="360" w:lineRule="auto"/>
+      </w:pPr>
+      <w:r>
+        <w:t>Views: chứa các file views của web (file .jsp)</w:t>
+      </w:r>
+    </w:p>
+    <w:p>
+      <w:pPr>
+        <w:pStyle w:val="ListParagraph"/>
+        <w:numPr>
+          <w:ilvl w:val="2"/>
+          <w:numId w:val="2"/>
+        </w:numPr>
+        <w:spacing w:line="360" w:lineRule="auto"/>
+      </w:pPr>
+      <w:r>
+        <w:t>Web.xml: cấu hình web, là file đầu tiên được nạp vào server khi ứng dụng chạy để cấu hình và nạp các tập tin cấu hình khác.</w:t>
+      </w:r>
+    </w:p>
+    <w:p>
+      <w:pPr>
+        <w:pStyle w:val="ListParagraph"/>
+        <w:numPr>
+          <w:ilvl w:val="0"/>
+          <w:numId w:val="2"/>
+        </w:numPr>
+        <w:spacing w:line="360" w:lineRule="auto"/>
+        <w:rPr>
+          <w:rFonts w:eastAsiaTheme="majorEastAsia"/>
+          <w:sz w:val="32"/>
+          <w:szCs w:val="32"/>
+        </w:rPr>
+      </w:pPr>
+      <w:r>
+        <w:rPr>
+          <w:b/>
+        </w:rPr>
+        <w:lastRenderedPageBreak/>
+        <w:t>File pom.xml</w:t>
+      </w:r>
+      <w:r>
+        <w:t>: là file cấu hình các dependences (thư viện: spring, JDPC, …) của ứng dụng web, các dependences này sẽ được maven tự động tải về thêm vào project khi build project lần đầu.</w:t>
+      </w:r>
+      <w:r>
+        <w:br w:type="page"/>
+      </w:r>
+    </w:p>
+    <w:p>
+      <w:pPr>
+        <w:pStyle w:val="Heading2"/>
+        <w:numPr>
+          <w:ilvl w:val="0"/>
+          <w:numId w:val="7"/>
+        </w:numPr>
+        <w:spacing w:line="360" w:lineRule="auto"/>
+        <w:rPr>
+          <w:color w:val="auto"/>
+        </w:rPr>
+      </w:pPr>
+      <w:bookmarkStart w:id="7" w:name="_Toc456071864"/>
+      <w:r>
+        <w:rPr>
+          <w:color w:val="auto"/>
+        </w:rPr>
+        <w:lastRenderedPageBreak/>
+        <w:t>Project CreateDataSet</w:t>
+      </w:r>
+      <w:bookmarkEnd w:id="7"/>
+    </w:p>
+    <w:p>
+      <w:pPr>
+        <w:spacing w:line="360" w:lineRule="auto"/>
+      </w:pPr>
+      <w:r>
+        <w:t>Cấu trúc thư mục và package trong project</w:t>
+      </w:r>
+    </w:p>
+    <w:p>
+      <w:pPr>
+        <w:spacing w:line="360" w:lineRule="auto"/>
+      </w:pPr>
       <w:r>
         <w:rPr>
           <w:lang w:val="en-GB" w:eastAsia="en-GB"/>
         </w:rPr>
-        <w:lastRenderedPageBreak/>
         <w:drawing>
-          <wp:inline distT="0" distB="0" distL="0" distR="0" wp14:anchorId="44A7D1FC" wp14:editId="752F909A">
-            <wp:extent cx="5431790" cy="3434715"/>
-            <wp:effectExtent l="0" t="0" r="0" b="0"/>
-            <wp:docPr id="37" name="Picture 37"/>
+          <wp:inline distT="0" distB="0" distL="0" distR="0" wp14:anchorId="683FB050" wp14:editId="4E371A8F">
+            <wp:extent cx="2628571" cy="1742857"/>
+            <wp:effectExtent l="19050" t="19050" r="19685" b="10160"/>
+            <wp:docPr id="6" name="Picture 6"/>
             <wp:cNvGraphicFramePr>
               <a:graphicFrameLocks xmlns:a="http://schemas.openxmlformats.org/drawingml/2006/main" noChangeAspect="1"/>
             </wp:cNvGraphicFramePr>
@@ -2893,11 +3986,16 @@
                   <pic:spPr>
                     <a:xfrm>
                       <a:off x="0" y="0"/>
-                      <a:ext cx="5431790" cy="3434715"/>
+                      <a:ext cx="2628571" cy="1742857"/>
                     </a:xfrm>
                     <a:prstGeom prst="rect">
                       <a:avLst/>
                     </a:prstGeom>
+                    <a:ln>
+                      <a:solidFill>
+                        <a:schemeClr val="accent1"/>
+                      </a:solidFill>
+                    </a:ln>
                   </pic:spPr>
                 </pic:pic>
               </a:graphicData>
@@ -2908,317 +4006,7 @@
     </w:p>
     <w:p>
       <w:pPr>
-        <w:pStyle w:val="Heading2"/>
-        <w:numPr>
-          <w:ilvl w:val="0"/>
-          <w:numId w:val="7"/>
-        </w:numPr>
-        <w:spacing w:line="360" w:lineRule="auto"/>
-      </w:pPr>
-      <w:bookmarkStart w:id="11" w:name="_Toc455275376"/>
-      <w:r>
-        <w:t>Project Comparer</w:t>
-      </w:r>
-      <w:bookmarkEnd w:id="11"/>
-    </w:p>
-    <w:p>
-      <w:pPr>
-        <w:spacing w:line="360" w:lineRule="auto"/>
-      </w:pPr>
-      <w:r>
-        <w:t>Cấu trúc thư mục và package trong project</w:t>
-      </w:r>
-    </w:p>
-    <w:p>
-      <w:pPr>
-        <w:spacing w:line="360" w:lineRule="auto"/>
-      </w:pPr>
-      <w:r>
-        <w:rPr>
-          <w:lang w:val="en-GB" w:eastAsia="en-GB"/>
-        </w:rPr>
-        <w:drawing>
-          <wp:inline distT="0" distB="0" distL="0" distR="0" wp14:anchorId="3CCB5EE7" wp14:editId="6104A09A">
-            <wp:extent cx="2847619" cy="2657143"/>
-            <wp:effectExtent l="0" t="0" r="0" b="0"/>
-            <wp:docPr id="5" name="Picture 5"/>
-            <wp:cNvGraphicFramePr>
-              <a:graphicFrameLocks xmlns:a="http://schemas.openxmlformats.org/drawingml/2006/main" noChangeAspect="1"/>
-            </wp:cNvGraphicFramePr>
-            <a:graphic xmlns:a="http://schemas.openxmlformats.org/drawingml/2006/main">
-              <a:graphicData uri="http://schemas.openxmlformats.org/drawingml/2006/picture">
-                <pic:pic xmlns:pic="http://schemas.openxmlformats.org/drawingml/2006/picture">
-                  <pic:nvPicPr>
-                    <pic:cNvPr id="1" name=""/>
-                    <pic:cNvPicPr/>
-                  </pic:nvPicPr>
-                  <pic:blipFill>
-                    <a:blip r:embed="rId11"/>
-                    <a:stretch>
-                      <a:fillRect/>
-                    </a:stretch>
-                  </pic:blipFill>
-                  <pic:spPr>
-                    <a:xfrm>
-                      <a:off x="0" y="0"/>
-                      <a:ext cx="2847619" cy="2657143"/>
-                    </a:xfrm>
-                    <a:prstGeom prst="rect">
-                      <a:avLst/>
-                    </a:prstGeom>
-                  </pic:spPr>
-                </pic:pic>
-              </a:graphicData>
-            </a:graphic>
-          </wp:inline>
-        </w:drawing>
-      </w:r>
-    </w:p>
-    <w:p>
-      <w:pPr>
-        <w:spacing w:line="360" w:lineRule="auto"/>
-      </w:pPr>
-      <w:r>
-        <w:t>Mô tả các package và folder:</w:t>
-      </w:r>
-    </w:p>
-    <w:p>
-      <w:pPr>
-        <w:pStyle w:val="ListParagraph"/>
-        <w:numPr>
-          <w:ilvl w:val="0"/>
-          <w:numId w:val="3"/>
-        </w:numPr>
-        <w:spacing w:line="360" w:lineRule="auto"/>
-      </w:pPr>
-      <w:r>
-        <w:t>Package src: chứa các package con sau:</w:t>
-      </w:r>
-    </w:p>
-    <w:p>
-      <w:pPr>
-        <w:pStyle w:val="ListParagraph"/>
-        <w:numPr>
-          <w:ilvl w:val="1"/>
-          <w:numId w:val="3"/>
-        </w:numPr>
-        <w:spacing w:line="360" w:lineRule="auto"/>
-      </w:pPr>
-      <w:r>
-        <w:lastRenderedPageBreak/>
-        <w:t>app: chứa main class thực thi chương trình</w:t>
-      </w:r>
-    </w:p>
-    <w:p>
-      <w:pPr>
-        <w:pStyle w:val="ListParagraph"/>
-        <w:numPr>
-          <w:ilvl w:val="1"/>
-          <w:numId w:val="3"/>
-        </w:numPr>
-        <w:spacing w:line="360" w:lineRule="auto"/>
-      </w:pPr>
-      <w:r>
-        <w:t>dto: chứa các class dto</w:t>
-      </w:r>
-    </w:p>
-    <w:p>
-      <w:pPr>
-        <w:pStyle w:val="ListParagraph"/>
-        <w:numPr>
-          <w:ilvl w:val="1"/>
-          <w:numId w:val="3"/>
-        </w:numPr>
-        <w:spacing w:line="360" w:lineRule="auto"/>
-      </w:pPr>
-      <w:r>
-        <w:t>algorithms: chứa 3 package con về thuật toán gồm:</w:t>
-      </w:r>
-    </w:p>
-    <w:p>
-      <w:pPr>
-        <w:pStyle w:val="ListParagraph"/>
-        <w:numPr>
-          <w:ilvl w:val="2"/>
-          <w:numId w:val="3"/>
-        </w:numPr>
-        <w:spacing w:line="360" w:lineRule="auto"/>
-      </w:pPr>
-      <w:r>
-        <w:t>abstract class RecommendationAlgorithm: class cha chứa các phương thức thiết lập đầu vào và ra của dataset, class này dùng cho các class cài đặt thuật toán kế thừa.</w:t>
-      </w:r>
-    </w:p>
-    <w:p>
-      <w:pPr>
-        <w:pStyle w:val="ListParagraph"/>
-        <w:numPr>
-          <w:ilvl w:val="2"/>
-          <w:numId w:val="3"/>
-        </w:numPr>
-        <w:spacing w:line="360" w:lineRule="auto"/>
-      </w:pPr>
-      <w:r>
-        <w:t>c</w:t>
-      </w:r>
-      <w:r>
-        <w:t>ollaborativeFiltering</w:t>
-      </w:r>
-      <w:r>
-        <w:t>: chứa class cài đặt thuật toán collaborative filtering</w:t>
-      </w:r>
-    </w:p>
-    <w:p>
-      <w:pPr>
-        <w:pStyle w:val="ListParagraph"/>
-        <w:numPr>
-          <w:ilvl w:val="2"/>
-          <w:numId w:val="3"/>
-        </w:numPr>
-        <w:spacing w:line="360" w:lineRule="auto"/>
-      </w:pPr>
-      <w:r>
-        <w:t>content</w:t>
-      </w:r>
-      <w:r>
-        <w:t>B</w:t>
-      </w:r>
-      <w:r>
-        <w:t>ased: chứa class cài đặt thuật toán content-based</w:t>
-      </w:r>
-    </w:p>
-    <w:p>
-      <w:pPr>
-        <w:pStyle w:val="ListParagraph"/>
-        <w:numPr>
-          <w:ilvl w:val="2"/>
-          <w:numId w:val="3"/>
-        </w:numPr>
-        <w:spacing w:line="360" w:lineRule="auto"/>
-      </w:pPr>
-      <w:r>
-        <w:t>hybrid: chứa class cài đặt thuật toán hybrid</w:t>
-      </w:r>
-    </w:p>
-    <w:p>
-      <w:pPr>
-        <w:pStyle w:val="ListParagraph"/>
-        <w:numPr>
-          <w:ilvl w:val="1"/>
-          <w:numId w:val="3"/>
-        </w:numPr>
-        <w:spacing w:line="360" w:lineRule="auto"/>
-      </w:pPr>
-      <w:r>
-        <w:t>datapreparer: chứa các class tiền xử lý dữ liệu trước khi đưa vào cho các thuật toán chạy</w:t>
-      </w:r>
-    </w:p>
-    <w:p>
-      <w:pPr>
-        <w:pStyle w:val="ListParagraph"/>
-        <w:numPr>
-          <w:ilvl w:val="1"/>
-          <w:numId w:val="3"/>
-        </w:numPr>
-        <w:spacing w:line="360" w:lineRule="auto"/>
-      </w:pPr>
-      <w:r>
-        <w:t>evaluate: chứa các class cài đặt việc so sánh thuật toán.</w:t>
-      </w:r>
-    </w:p>
-    <w:p>
-      <w:pPr>
-        <w:pStyle w:val="ListParagraph"/>
-        <w:numPr>
-          <w:ilvl w:val="0"/>
-          <w:numId w:val="3"/>
-        </w:numPr>
-        <w:spacing w:line="360" w:lineRule="auto"/>
-      </w:pPr>
-      <w:r>
-        <w:t>Thư mục lib: chứa các thư viện của project</w:t>
-      </w:r>
-      <w:r>
-        <w:br w:type="page"/>
-      </w:r>
-    </w:p>
-    <w:p>
-      <w:pPr>
-        <w:pStyle w:val="Heading2"/>
-        <w:numPr>
-          <w:ilvl w:val="0"/>
-          <w:numId w:val="7"/>
-        </w:numPr>
-        <w:spacing w:line="360" w:lineRule="auto"/>
-      </w:pPr>
-      <w:bookmarkStart w:id="12" w:name="_Toc455275377"/>
-      <w:r>
-        <w:lastRenderedPageBreak/>
-        <w:t xml:space="preserve">Project </w:t>
-      </w:r>
-      <w:r>
-        <w:t>JobRecSys</w:t>
-      </w:r>
-      <w:bookmarkEnd w:id="12"/>
-    </w:p>
-    <w:p>
-      <w:pPr>
-        <w:spacing w:line="360" w:lineRule="auto"/>
-      </w:pPr>
-      <w:r>
-        <w:t>Cấu trúc thư mục và package trong project</w:t>
-      </w:r>
-    </w:p>
-    <w:p>
-      <w:pPr>
-        <w:spacing w:line="360" w:lineRule="auto"/>
-        <w:ind w:firstLine="2160"/>
-      </w:pPr>
-      <w:r>
-        <w:rPr>
-          <w:lang w:val="en-GB" w:eastAsia="en-GB"/>
-        </w:rPr>
-        <w:drawing>
-          <wp:inline distT="0" distB="0" distL="0" distR="0" wp14:anchorId="0992283D" wp14:editId="471E5C0A">
-            <wp:extent cx="2771429" cy="5495238"/>
-            <wp:effectExtent l="0" t="0" r="0" b="0"/>
-            <wp:docPr id="1" name="Picture 1"/>
-            <wp:cNvGraphicFramePr>
-              <a:graphicFrameLocks xmlns:a="http://schemas.openxmlformats.org/drawingml/2006/main" noChangeAspect="1"/>
-            </wp:cNvGraphicFramePr>
-            <a:graphic xmlns:a="http://schemas.openxmlformats.org/drawingml/2006/main">
-              <a:graphicData uri="http://schemas.openxmlformats.org/drawingml/2006/picture">
-                <pic:pic xmlns:pic="http://schemas.openxmlformats.org/drawingml/2006/picture">
-                  <pic:nvPicPr>
-                    <pic:cNvPr id="1" name=""/>
-                    <pic:cNvPicPr/>
-                  </pic:nvPicPr>
-                  <pic:blipFill>
-                    <a:blip r:embed="rId12"/>
-                    <a:stretch>
-                      <a:fillRect/>
-                    </a:stretch>
-                  </pic:blipFill>
-                  <pic:spPr>
-                    <a:xfrm>
-                      <a:off x="0" y="0"/>
-                      <a:ext cx="2771429" cy="5495238"/>
-                    </a:xfrm>
-                    <a:prstGeom prst="rect">
-                      <a:avLst/>
-                    </a:prstGeom>
-                  </pic:spPr>
-                </pic:pic>
-              </a:graphicData>
-            </a:graphic>
-          </wp:inline>
-        </w:drawing>
-      </w:r>
-    </w:p>
-    <w:p>
-      <w:pPr>
-        <w:pStyle w:val="ListParagraph"/>
-        <w:spacing w:line="360" w:lineRule="auto"/>
-        <w:ind w:left="1440" w:hanging="360"/>
+        <w:spacing w:line="360" w:lineRule="auto"/>
       </w:pPr>
       <w:r>
         <w:t>Mô tả các package và folder:</w:t>
@@ -3234,13 +4022,7 @@
         <w:spacing w:line="360" w:lineRule="auto"/>
       </w:pPr>
       <w:r>
-        <w:rPr>
-          <w:b/>
-        </w:rPr>
-        <w:t>Package src/main/java</w:t>
-      </w:r>
-      <w:r>
-        <w:t>: là package chính chứa toàn bộ các package trong project gồm:</w:t>
+        <w:t>Package uit.se.recsys: chứa các class sau:</w:t>
       </w:r>
     </w:p>
     <w:p>
@@ -3253,10 +4035,7 @@
         <w:spacing w:line="360" w:lineRule="auto"/>
       </w:pPr>
       <w:r>
-        <w:t>c</w:t>
-      </w:r>
-      <w:r>
-        <w:t>ontroller: chứa các file controller</w:t>
+        <w:t>App.java: class main thực thi chương trình</w:t>
       </w:r>
     </w:p>
     <w:p>
@@ -3269,10 +4048,7 @@
         <w:spacing w:line="360" w:lineRule="auto"/>
       </w:pPr>
       <w:r>
-        <w:t>b</w:t>
-      </w:r>
-      <w:r>
-        <w:t>ean: chứa các file java bean</w:t>
+        <w:t>DbConfig.java: class cấu hình kết nối đến database</w:t>
       </w:r>
     </w:p>
     <w:p>
@@ -3285,43 +4061,7 @@
         <w:spacing w:line="360" w:lineRule="auto"/>
       </w:pPr>
       <w:r>
-        <w:lastRenderedPageBreak/>
-        <w:t>dao</w:t>
-      </w:r>
-      <w:r>
-        <w:t>: chứa các file model tương tác với database</w:t>
-      </w:r>
-    </w:p>
-    <w:p>
-      <w:pPr>
-        <w:pStyle w:val="ListParagraph"/>
-        <w:numPr>
-          <w:ilvl w:val="1"/>
-          <w:numId w:val="2"/>
-        </w:numPr>
-        <w:spacing w:line="360" w:lineRule="auto"/>
-      </w:pPr>
-      <w:r>
-        <w:t>s</w:t>
-      </w:r>
-      <w:r>
-        <w:t>ervice: chứa các service xử lý</w:t>
-      </w:r>
-    </w:p>
-    <w:p>
-      <w:pPr>
-        <w:pStyle w:val="ListParagraph"/>
-        <w:numPr>
-          <w:ilvl w:val="1"/>
-          <w:numId w:val="2"/>
-        </w:numPr>
-        <w:spacing w:line="360" w:lineRule="auto"/>
-      </w:pPr>
-      <w:r>
-        <w:t>u</w:t>
-      </w:r>
-      <w:r>
-        <w:t>tils: chứa các file tiện ích</w:t>
+        <w:t>MysqlDBConnection.java: class tạo connection và thực thi các câu lệnh truy vấn sql.</w:t>
       </w:r>
     </w:p>
     <w:p>
@@ -3334,52 +4074,7 @@
         <w:spacing w:line="360" w:lineRule="auto"/>
       </w:pPr>
       <w:r>
-        <w:rPr>
-          <w:b/>
-        </w:rPr>
-        <w:t>Package src/main/resources</w:t>
-      </w:r>
-      <w:r>
-        <w:t>: là package chứa các file tài nguyên của chương trình. Package này chứa folder quan trọng sau:</w:t>
-      </w:r>
-    </w:p>
-    <w:p>
-      <w:pPr>
-        <w:pStyle w:val="ListParagraph"/>
-        <w:numPr>
-          <w:ilvl w:val="1"/>
-          <w:numId w:val="2"/>
-        </w:numPr>
-        <w:spacing w:line="360" w:lineRule="auto"/>
-      </w:pPr>
-      <w:r>
-        <w:t>Config: chứa các file config cho hệ thống gồm:</w:t>
-      </w:r>
-    </w:p>
-    <w:p>
-      <w:pPr>
-        <w:pStyle w:val="ListParagraph"/>
-        <w:numPr>
-          <w:ilvl w:val="2"/>
-          <w:numId w:val="2"/>
-        </w:numPr>
-        <w:spacing w:line="360" w:lineRule="auto"/>
-      </w:pPr>
-      <w:r>
-        <w:t>File message.properties: là file chứa các thông báo lỗi dùng xuất ra màn hình cho người dùng</w:t>
-      </w:r>
-    </w:p>
-    <w:p>
-      <w:pPr>
-        <w:pStyle w:val="ListParagraph"/>
-        <w:numPr>
-          <w:ilvl w:val="2"/>
-          <w:numId w:val="2"/>
-        </w:numPr>
-        <w:spacing w:line="360" w:lineRule="auto"/>
-      </w:pPr>
-      <w:r>
-        <w:t>File webDBConfig.properties: là file chứa các thông tin cấu hình kết nối đến mysql server.</w:t>
+        <w:t>Thư mục config: chứa file config.txt chứa các thông số cấu hình database cần kết nối</w:t>
       </w:r>
     </w:p>
     <w:p>
@@ -3392,331 +4087,12 @@
         <w:spacing w:line="360" w:lineRule="auto"/>
       </w:pPr>
       <w:r>
-        <w:rPr>
-          <w:b/>
-        </w:rPr>
-        <w:t>Package src/main/webapp</w:t>
-      </w:r>
-      <w:r>
-        <w:t>: gồm các file và folder liên quan đến phần cấu hình project và các views trong project:</w:t>
-      </w:r>
-    </w:p>
-    <w:p>
-      <w:pPr>
-        <w:pStyle w:val="ListParagraph"/>
-        <w:numPr>
-          <w:ilvl w:val="1"/>
-          <w:numId w:val="2"/>
-        </w:numPr>
-        <w:spacing w:line="360" w:lineRule="auto"/>
-      </w:pPr>
-      <w:r>
-        <w:t>Folder resources: chứa tài nguyên của project sử dụng để hổ trợ lập trình giao diện website:</w:t>
-      </w:r>
-    </w:p>
-    <w:p>
-      <w:pPr>
-        <w:pStyle w:val="ListParagraph"/>
-        <w:numPr>
-          <w:ilvl w:val="2"/>
-          <w:numId w:val="2"/>
-        </w:numPr>
-        <w:spacing w:line="360" w:lineRule="auto"/>
-      </w:pPr>
-      <w:r>
-        <w:t>Thư mục css: chứa các file .css</w:t>
-      </w:r>
-    </w:p>
-    <w:p>
-      <w:pPr>
-        <w:pStyle w:val="ListParagraph"/>
-        <w:numPr>
-          <w:ilvl w:val="2"/>
-          <w:numId w:val="2"/>
-        </w:numPr>
-        <w:spacing w:line="360" w:lineRule="auto"/>
-      </w:pPr>
-      <w:r>
-        <w:t>Thư mục js: chứa các file .js</w:t>
-      </w:r>
-    </w:p>
-    <w:p>
-      <w:pPr>
-        <w:pStyle w:val="ListParagraph"/>
-        <w:numPr>
-          <w:ilvl w:val="2"/>
-          <w:numId w:val="2"/>
-        </w:numPr>
-        <w:spacing w:line="360" w:lineRule="auto"/>
-      </w:pPr>
-      <w:r>
-        <w:t>Thư mục images: chứa các hình ảnh</w:t>
-      </w:r>
-    </w:p>
-    <w:p>
-      <w:pPr>
-        <w:pStyle w:val="ListParagraph"/>
-        <w:numPr>
-          <w:ilvl w:val="2"/>
-          <w:numId w:val="2"/>
-        </w:numPr>
-        <w:spacing w:line="360" w:lineRule="auto"/>
-      </w:pPr>
-      <w:r>
-        <w:t>Thư mục libs: chứa các thư viện của các bên thứ 3 hỗ trợ làm giao diện web.</w:t>
-      </w:r>
-    </w:p>
-    <w:p>
-      <w:pPr>
-        <w:pStyle w:val="ListParagraph"/>
-        <w:numPr>
-          <w:ilvl w:val="1"/>
-          <w:numId w:val="2"/>
-        </w:numPr>
-        <w:spacing w:line="360" w:lineRule="auto"/>
-      </w:pPr>
-      <w:r>
-        <w:t>Folder WEB-INF: chứa các file cấu hình:</w:t>
-      </w:r>
-    </w:p>
-    <w:p>
-      <w:pPr>
-        <w:pStyle w:val="ListParagraph"/>
-        <w:numPr>
-          <w:ilvl w:val="2"/>
-          <w:numId w:val="2"/>
-        </w:numPr>
-        <w:spacing w:line="360" w:lineRule="auto"/>
-      </w:pPr>
-      <w:r>
-        <w:t>Spring/appServlet/servlet-context.xml: cấu hình các bean cho ứng dụng web (web bean)</w:t>
-      </w:r>
-    </w:p>
-    <w:p>
-      <w:pPr>
-        <w:pStyle w:val="ListParagraph"/>
-        <w:numPr>
-          <w:ilvl w:val="2"/>
-          <w:numId w:val="2"/>
-        </w:numPr>
-        <w:spacing w:line="360" w:lineRule="auto"/>
-      </w:pPr>
-      <w:r>
-        <w:t>Spring/root-context.xml: cấu hình các bean cho toàn ứng dụng (non-web bean)</w:t>
-      </w:r>
-    </w:p>
-    <w:p>
-      <w:pPr>
-        <w:pStyle w:val="ListParagraph"/>
-        <w:numPr>
-          <w:ilvl w:val="2"/>
-          <w:numId w:val="2"/>
-        </w:numPr>
-        <w:spacing w:line="360" w:lineRule="auto"/>
-      </w:pPr>
-      <w:r>
-        <w:t>Views: chứa các file views của web (file .jsp)</w:t>
-      </w:r>
-    </w:p>
-    <w:p>
-      <w:pPr>
-        <w:pStyle w:val="ListParagraph"/>
-        <w:numPr>
-          <w:ilvl w:val="2"/>
-          <w:numId w:val="2"/>
-        </w:numPr>
-        <w:spacing w:line="360" w:lineRule="auto"/>
-      </w:pPr>
-      <w:r>
-        <w:t>Web.xml: cấu hình web, là file đầu tiên được nạp vào server khi ứng dụng chạy để cấu hình và nạp các tập tin cấu hình khác.</w:t>
-      </w:r>
-    </w:p>
-    <w:p>
-      <w:pPr>
-        <w:pStyle w:val="ListParagraph"/>
-        <w:numPr>
-          <w:ilvl w:val="0"/>
-          <w:numId w:val="2"/>
-        </w:numPr>
-        <w:spacing w:line="360" w:lineRule="auto"/>
-        <w:rPr>
-          <w:rFonts w:eastAsiaTheme="majorEastAsia"/>
-          <w:sz w:val="32"/>
-          <w:szCs w:val="32"/>
-        </w:rPr>
-      </w:pPr>
-      <w:r>
-        <w:rPr>
-          <w:b/>
-        </w:rPr>
-        <w:lastRenderedPageBreak/>
-        <w:t>File pom.xml</w:t>
-      </w:r>
-      <w:r>
-        <w:t>: là file cấu hình các dependences (thư viện: spring, JDPC, …) của ứng dụng web, các dependences này sẽ được maven tự động tải về thêm vào project khi build project lần đầu.</w:t>
-      </w:r>
-      <w:r>
-        <w:br w:type="page"/>
-      </w:r>
-    </w:p>
-    <w:p>
-      <w:pPr>
-        <w:pStyle w:val="Heading2"/>
-        <w:numPr>
-          <w:ilvl w:val="0"/>
-          <w:numId w:val="7"/>
-        </w:numPr>
-        <w:spacing w:line="360" w:lineRule="auto"/>
-      </w:pPr>
-      <w:bookmarkStart w:id="13" w:name="_Toc455275378"/>
-      <w:r>
-        <w:lastRenderedPageBreak/>
-        <w:t>Project CreateDataSet</w:t>
-      </w:r>
-      <w:bookmarkEnd w:id="13"/>
-    </w:p>
-    <w:p>
-      <w:pPr>
-        <w:spacing w:line="360" w:lineRule="auto"/>
-      </w:pPr>
-      <w:r>
-        <w:t>Cấu trúc thư mục và package trong project</w:t>
-      </w:r>
-    </w:p>
-    <w:p>
-      <w:pPr>
-        <w:spacing w:line="360" w:lineRule="auto"/>
-      </w:pPr>
-      <w:r>
-        <w:rPr>
-          <w:lang w:val="en-GB" w:eastAsia="en-GB"/>
-        </w:rPr>
-        <w:drawing>
-          <wp:inline distT="0" distB="0" distL="0" distR="0" wp14:anchorId="683FB050" wp14:editId="4E371A8F">
-            <wp:extent cx="2628571" cy="1742857"/>
-            <wp:effectExtent l="0" t="0" r="635" b="0"/>
-            <wp:docPr id="6" name="Picture 6"/>
-            <wp:cNvGraphicFramePr>
-              <a:graphicFrameLocks xmlns:a="http://schemas.openxmlformats.org/drawingml/2006/main" noChangeAspect="1"/>
-            </wp:cNvGraphicFramePr>
-            <a:graphic xmlns:a="http://schemas.openxmlformats.org/drawingml/2006/main">
-              <a:graphicData uri="http://schemas.openxmlformats.org/drawingml/2006/picture">
-                <pic:pic xmlns:pic="http://schemas.openxmlformats.org/drawingml/2006/picture">
-                  <pic:nvPicPr>
-                    <pic:cNvPr id="1" name=""/>
-                    <pic:cNvPicPr/>
-                  </pic:nvPicPr>
-                  <pic:blipFill>
-                    <a:blip r:embed="rId13"/>
-                    <a:stretch>
-                      <a:fillRect/>
-                    </a:stretch>
-                  </pic:blipFill>
-                  <pic:spPr>
-                    <a:xfrm>
-                      <a:off x="0" y="0"/>
-                      <a:ext cx="2628571" cy="1742857"/>
-                    </a:xfrm>
-                    <a:prstGeom prst="rect">
-                      <a:avLst/>
-                    </a:prstGeom>
-                  </pic:spPr>
-                </pic:pic>
-              </a:graphicData>
-            </a:graphic>
-          </wp:inline>
-        </w:drawing>
-      </w:r>
-    </w:p>
-    <w:p>
-      <w:pPr>
-        <w:spacing w:line="360" w:lineRule="auto"/>
-      </w:pPr>
-      <w:r>
-        <w:t>Mô tả các package và folder:</w:t>
-      </w:r>
-    </w:p>
-    <w:p>
-      <w:pPr>
-        <w:pStyle w:val="ListParagraph"/>
-        <w:numPr>
-          <w:ilvl w:val="0"/>
-          <w:numId w:val="2"/>
-        </w:numPr>
-        <w:spacing w:line="360" w:lineRule="auto"/>
-      </w:pPr>
-      <w:r>
-        <w:t>Package uit.se.recsys: chứa các class sau:</w:t>
-      </w:r>
-    </w:p>
-    <w:p>
-      <w:pPr>
-        <w:pStyle w:val="ListParagraph"/>
-        <w:numPr>
-          <w:ilvl w:val="1"/>
-          <w:numId w:val="2"/>
-        </w:numPr>
-        <w:spacing w:line="360" w:lineRule="auto"/>
-      </w:pPr>
-      <w:r>
-        <w:t>App.java: class main thực thi chương trình</w:t>
-      </w:r>
-    </w:p>
-    <w:p>
-      <w:pPr>
-        <w:pStyle w:val="ListParagraph"/>
-        <w:numPr>
-          <w:ilvl w:val="1"/>
-          <w:numId w:val="2"/>
-        </w:numPr>
-        <w:spacing w:line="360" w:lineRule="auto"/>
-      </w:pPr>
-      <w:r>
-        <w:t>DbConfig.java: class cấu hình kết nối đến database</w:t>
-      </w:r>
-    </w:p>
-    <w:p>
-      <w:pPr>
-        <w:pStyle w:val="ListParagraph"/>
-        <w:numPr>
-          <w:ilvl w:val="1"/>
-          <w:numId w:val="2"/>
-        </w:numPr>
-        <w:spacing w:line="360" w:lineRule="auto"/>
-      </w:pPr>
-      <w:r>
-        <w:t>MysqlDBConnection.java: class tạo connection và thực thi các câu lệnh truy vấn sql.</w:t>
-      </w:r>
-    </w:p>
-    <w:p>
-      <w:pPr>
-        <w:pStyle w:val="ListParagraph"/>
-        <w:numPr>
-          <w:ilvl w:val="0"/>
-          <w:numId w:val="2"/>
-        </w:numPr>
-        <w:spacing w:line="360" w:lineRule="auto"/>
-      </w:pPr>
-      <w:r>
-        <w:t>Thư mục config: chứa file config.txt chứa các thông số cấu hình database cần kết nối</w:t>
-      </w:r>
-    </w:p>
-    <w:p>
-      <w:pPr>
-        <w:pStyle w:val="ListParagraph"/>
-        <w:numPr>
-          <w:ilvl w:val="0"/>
-          <w:numId w:val="2"/>
-        </w:numPr>
-        <w:spacing w:line="360" w:lineRule="auto"/>
-      </w:pPr>
-      <w:r>
         <w:t>Thư mục lib: chứa thư viện của project</w:t>
       </w:r>
     </w:p>
     <w:sectPr>
-      <w:headerReference w:type="default" r:id="rId14"/>
-      <w:footerReference w:type="default" r:id="rId15"/>
+      <w:headerReference w:type="default" r:id="rId11"/>
+      <w:footerReference w:type="default" r:id="rId12"/>
       <w:type w:val="continuous"/>
       <w:pgSz w:w="12240" w:h="15840"/>
       <w:pgMar w:top="1701" w:right="1701" w:bottom="1701" w:left="1985" w:header="720" w:footer="720" w:gutter="0"/>
@@ -3793,7 +4169,7 @@
           <w:fldChar w:fldCharType="separate"/>
         </w:r>
         <w:r>
-          <w:t>10</w:t>
+          <w:t>5</w:t>
         </w:r>
         <w:r>
           <w:fldChar w:fldCharType="end"/>
@@ -5182,6 +5558,18 @@
       <w:ind w:left="260"/>
     </w:pPr>
   </w:style>
+  <w:style w:type="paragraph" w:styleId="NoSpacing">
+    <w:name w:val="No Spacing"/>
+    <w:uiPriority w:val="1"/>
+    <w:qFormat/>
+    <w:rsid w:val="005942A3"/>
+    <w:pPr>
+      <w:spacing w:after="0" w:line="240" w:lineRule="auto"/>
+    </w:pPr>
+    <w:rPr>
+      <w:noProof/>
+    </w:rPr>
+  </w:style>
 </w:styles>
 </file>
 
@@ -5451,7 +5839,7 @@
 </file>
 
 <file path=customXml/itemProps1.xml><?xml version="1.0" encoding="utf-8"?>
-<ds:datastoreItem xmlns:ds="http://schemas.openxmlformats.org/officeDocument/2006/customXml" ds:itemID="{8DB27452-1A29-4BDF-BBDB-6B253A6E721A}">
+<ds:datastoreItem xmlns:ds="http://schemas.openxmlformats.org/officeDocument/2006/customXml" ds:itemID="{D2AA7AAD-318F-4D3B-8736-7F84E7575028}">
   <ds:schemaRefs>
     <ds:schemaRef ds:uri="http://schemas.openxmlformats.org/officeDocument/2006/bibliography"/>
   </ds:schemaRefs>

</xml_diff>